<commit_message>
Thêm phần Use Case vào file báo cáo
</commit_message>
<xml_diff>
--- a/File báo cáo/Đồ án tốt nghiệp quản lí nhân sự - bản edit-v2.docx
+++ b/File báo cáo/Đồ án tốt nghiệp quản lí nhân sự - bản edit-v2.docx
@@ -100,7 +100,7 @@
                     <pic:cNvPicPr/>
                   </pic:nvPicPr>
                   <pic:blipFill>
-                    <a:blip r:embed="rId7" cstate="print">
+                    <a:blip r:embed="rId8" cstate="print">
                       <a:extLst>
                         <a:ext uri="{28A0092B-C50C-407E-A947-70E740481C1C}">
                           <a14:useLocalDpi xmlns:a14="http://schemas.microsoft.com/office/drawing/2010/main" val="0"/>
@@ -583,7 +583,7 @@
                     <pic:cNvPicPr/>
                   </pic:nvPicPr>
                   <pic:blipFill>
-                    <a:blip r:embed="rId7" cstate="print">
+                    <a:blip r:embed="rId8" cstate="print">
                       <a:extLst>
                         <a:ext uri="{28A0092B-C50C-407E-A947-70E740481C1C}">
                           <a14:useLocalDpi xmlns:a14="http://schemas.microsoft.com/office/drawing/2010/main" val="0"/>
@@ -4556,6 +4556,11 @@
     <w:sdt>
       <w:sdtPr>
         <w:rPr>
+          <w:rFonts w:asciiTheme="minorHAnsi" w:hAnsiTheme="minorHAnsi" w:cstheme="minorBidi"/>
+          <w:b w:val="0"/>
+          <w:color w:val="auto"/>
+          <w:sz w:val="22"/>
+          <w:szCs w:val="22"/>
           <w:lang w:val="vi-VN"/>
         </w:rPr>
         <w:id w:val="1268577563"/>
@@ -4566,12 +4571,7 @@
       </w:sdtPr>
       <w:sdtEndPr>
         <w:rPr>
-          <w:rFonts w:asciiTheme="minorHAnsi" w:hAnsiTheme="minorHAnsi" w:cstheme="minorBidi"/>
-          <w:b w:val="0"/>
           <w:bCs/>
-          <w:color w:val="auto"/>
-          <w:sz w:val="22"/>
-          <w:szCs w:val="22"/>
         </w:rPr>
       </w:sdtEndPr>
       <w:sdtContent>
@@ -6769,7 +6769,7 @@
         </w:rPr>
         <w:fldChar w:fldCharType="separate"/>
       </w:r>
-      <w:hyperlink r:id="rId8" w:anchor="_Toc57053939" w:history="1">
+      <w:hyperlink r:id="rId9" w:anchor="_Toc57159745" w:history="1">
         <w:r>
           <w:rPr>
             <w:rStyle w:val="Siuktni"/>
@@ -6797,7 +6797,7 @@
             <w:noProof/>
             <w:webHidden/>
           </w:rPr>
-          <w:instrText xml:space="preserve"> PAGEREF _Toc57053939 \h </w:instrText>
+          <w:instrText xml:space="preserve"> PAGEREF _Toc57159745 \h </w:instrText>
         </w:r>
         <w:r>
           <w:rPr>
@@ -6830,13 +6830,503 @@
     </w:p>
     <w:p>
       <w:pPr>
+        <w:pStyle w:val="Banghinhminhhoa"/>
+        <w:tabs>
+          <w:tab w:val="right" w:leader="dot" w:pos="9062"/>
+        </w:tabs>
+        <w:rPr>
+          <w:rFonts w:eastAsiaTheme="minorEastAsia"/>
+          <w:noProof/>
+        </w:rPr>
+      </w:pPr>
+      <w:hyperlink w:anchor="_Toc57159746" w:history="1">
+        <w:r>
+          <w:rPr>
+            <w:rStyle w:val="Siuktni"/>
+            <w:rFonts w:ascii="Times New Roman" w:hAnsi="Times New Roman" w:cs="Times New Roman"/>
+            <w:noProof/>
+          </w:rPr>
+          <w:t>Hình 2.1: Sơ đồ Use Case tổng quan</w:t>
+        </w:r>
+        <w:r>
+          <w:rPr>
+            <w:noProof/>
+            <w:webHidden/>
+          </w:rPr>
+          <w:tab/>
+        </w:r>
+        <w:r>
+          <w:rPr>
+            <w:noProof/>
+            <w:webHidden/>
+          </w:rPr>
+          <w:fldChar w:fldCharType="begin"/>
+        </w:r>
+        <w:r>
+          <w:rPr>
+            <w:noProof/>
+            <w:webHidden/>
+          </w:rPr>
+          <w:instrText xml:space="preserve"> PAGEREF _Toc57159746 \h </w:instrText>
+        </w:r>
+        <w:r>
+          <w:rPr>
+            <w:noProof/>
+            <w:webHidden/>
+          </w:rPr>
+        </w:r>
+        <w:r>
+          <w:rPr>
+            <w:noProof/>
+            <w:webHidden/>
+          </w:rPr>
+          <w:fldChar w:fldCharType="separate"/>
+        </w:r>
+        <w:r>
+          <w:rPr>
+            <w:noProof/>
+            <w:webHidden/>
+          </w:rPr>
+          <w:t>5</w:t>
+        </w:r>
+        <w:r>
+          <w:rPr>
+            <w:noProof/>
+            <w:webHidden/>
+          </w:rPr>
+          <w:fldChar w:fldCharType="end"/>
+        </w:r>
+      </w:hyperlink>
+    </w:p>
+    <w:p>
+      <w:pPr>
+        <w:pStyle w:val="Banghinhminhhoa"/>
+        <w:tabs>
+          <w:tab w:val="right" w:leader="dot" w:pos="9062"/>
+        </w:tabs>
+        <w:rPr>
+          <w:rFonts w:eastAsiaTheme="minorEastAsia"/>
+          <w:noProof/>
+        </w:rPr>
+      </w:pPr>
+      <w:hyperlink w:anchor="_Toc57159747" w:history="1">
+        <w:r>
+          <w:rPr>
+            <w:rStyle w:val="Siuktni"/>
+            <w:rFonts w:ascii="Times New Roman" w:hAnsi="Times New Roman" w:cs="Times New Roman"/>
+            <w:noProof/>
+          </w:rPr>
+          <w:t>Hình 2.2: Sơ đồ Use Case Ban giám đốc</w:t>
+        </w:r>
+        <w:r>
+          <w:rPr>
+            <w:noProof/>
+            <w:webHidden/>
+          </w:rPr>
+          <w:tab/>
+        </w:r>
+        <w:r>
+          <w:rPr>
+            <w:noProof/>
+            <w:webHidden/>
+          </w:rPr>
+          <w:fldChar w:fldCharType="begin"/>
+        </w:r>
+        <w:r>
+          <w:rPr>
+            <w:noProof/>
+            <w:webHidden/>
+          </w:rPr>
+          <w:instrText xml:space="preserve"> PAGEREF _Toc57159747 \h </w:instrText>
+        </w:r>
+        <w:r>
+          <w:rPr>
+            <w:noProof/>
+            <w:webHidden/>
+          </w:rPr>
+        </w:r>
+        <w:r>
+          <w:rPr>
+            <w:noProof/>
+            <w:webHidden/>
+          </w:rPr>
+          <w:fldChar w:fldCharType="separate"/>
+        </w:r>
+        <w:r>
+          <w:rPr>
+            <w:noProof/>
+            <w:webHidden/>
+          </w:rPr>
+          <w:t>6</w:t>
+        </w:r>
+        <w:r>
+          <w:rPr>
+            <w:noProof/>
+            <w:webHidden/>
+          </w:rPr>
+          <w:fldChar w:fldCharType="end"/>
+        </w:r>
+      </w:hyperlink>
+    </w:p>
+    <w:p>
+      <w:pPr>
+        <w:pStyle w:val="Banghinhminhhoa"/>
+        <w:tabs>
+          <w:tab w:val="right" w:leader="dot" w:pos="9062"/>
+        </w:tabs>
+        <w:rPr>
+          <w:rFonts w:eastAsiaTheme="minorEastAsia"/>
+          <w:noProof/>
+        </w:rPr>
+      </w:pPr>
+      <w:hyperlink w:anchor="_Toc57159748" w:history="1">
+        <w:r>
+          <w:rPr>
+            <w:rStyle w:val="Siuktni"/>
+            <w:rFonts w:ascii="Times New Roman" w:hAnsi="Times New Roman" w:cs="Times New Roman"/>
+            <w:noProof/>
+          </w:rPr>
+          <w:t>Hình 2.3: Sơ đồ Use Case trưởng phòng</w:t>
+        </w:r>
+        <w:r>
+          <w:rPr>
+            <w:noProof/>
+            <w:webHidden/>
+          </w:rPr>
+          <w:tab/>
+        </w:r>
+        <w:r>
+          <w:rPr>
+            <w:noProof/>
+            <w:webHidden/>
+          </w:rPr>
+          <w:fldChar w:fldCharType="begin"/>
+        </w:r>
+        <w:r>
+          <w:rPr>
+            <w:noProof/>
+            <w:webHidden/>
+          </w:rPr>
+          <w:instrText xml:space="preserve"> PAGEREF _Toc57159748 \h </w:instrText>
+        </w:r>
+        <w:r>
+          <w:rPr>
+            <w:noProof/>
+            <w:webHidden/>
+          </w:rPr>
+        </w:r>
+        <w:r>
+          <w:rPr>
+            <w:noProof/>
+            <w:webHidden/>
+          </w:rPr>
+          <w:fldChar w:fldCharType="separate"/>
+        </w:r>
+        <w:r>
+          <w:rPr>
+            <w:noProof/>
+            <w:webHidden/>
+          </w:rPr>
+          <w:t>6</w:t>
+        </w:r>
+        <w:r>
+          <w:rPr>
+            <w:noProof/>
+            <w:webHidden/>
+          </w:rPr>
+          <w:fldChar w:fldCharType="end"/>
+        </w:r>
+      </w:hyperlink>
+    </w:p>
+    <w:p>
+      <w:pPr>
+        <w:pStyle w:val="Banghinhminhhoa"/>
+        <w:tabs>
+          <w:tab w:val="right" w:leader="dot" w:pos="9062"/>
+        </w:tabs>
+        <w:rPr>
+          <w:rFonts w:eastAsiaTheme="minorEastAsia"/>
+          <w:noProof/>
+        </w:rPr>
+      </w:pPr>
+      <w:hyperlink w:anchor="_Toc57159749" w:history="1">
+        <w:r>
+          <w:rPr>
+            <w:rStyle w:val="Siuktni"/>
+            <w:rFonts w:ascii="Times New Roman" w:hAnsi="Times New Roman" w:cs="Times New Roman"/>
+            <w:noProof/>
+          </w:rPr>
+          <w:t>Hình 2.4: Sơ đồ Use Case phòng nhân sự</w:t>
+        </w:r>
+        <w:r>
+          <w:rPr>
+            <w:noProof/>
+            <w:webHidden/>
+          </w:rPr>
+          <w:tab/>
+        </w:r>
+        <w:r>
+          <w:rPr>
+            <w:noProof/>
+            <w:webHidden/>
+          </w:rPr>
+          <w:fldChar w:fldCharType="begin"/>
+        </w:r>
+        <w:r>
+          <w:rPr>
+            <w:noProof/>
+            <w:webHidden/>
+          </w:rPr>
+          <w:instrText xml:space="preserve"> PAGEREF _Toc57159749 \h </w:instrText>
+        </w:r>
+        <w:r>
+          <w:rPr>
+            <w:noProof/>
+            <w:webHidden/>
+          </w:rPr>
+        </w:r>
+        <w:r>
+          <w:rPr>
+            <w:noProof/>
+            <w:webHidden/>
+          </w:rPr>
+          <w:fldChar w:fldCharType="separate"/>
+        </w:r>
+        <w:r>
+          <w:rPr>
+            <w:noProof/>
+            <w:webHidden/>
+          </w:rPr>
+          <w:t>7</w:t>
+        </w:r>
+        <w:r>
+          <w:rPr>
+            <w:noProof/>
+            <w:webHidden/>
+          </w:rPr>
+          <w:fldChar w:fldCharType="end"/>
+        </w:r>
+      </w:hyperlink>
+    </w:p>
+    <w:p>
+      <w:pPr>
+        <w:pStyle w:val="Banghinhminhhoa"/>
+        <w:tabs>
+          <w:tab w:val="right" w:leader="dot" w:pos="9062"/>
+        </w:tabs>
+        <w:rPr>
+          <w:rFonts w:eastAsiaTheme="minorEastAsia"/>
+          <w:noProof/>
+        </w:rPr>
+      </w:pPr>
+      <w:hyperlink w:anchor="_Toc57159750" w:history="1">
+        <w:r>
+          <w:rPr>
+            <w:rStyle w:val="Siuktni"/>
+            <w:rFonts w:ascii="Times New Roman" w:hAnsi="Times New Roman" w:cs="Times New Roman"/>
+            <w:noProof/>
+          </w:rPr>
+          <w:t>Hình 2.5: Sơ đồ phân tách từ Use Case nhân sư</w:t>
+        </w:r>
+        <w:r>
+          <w:rPr>
+            <w:noProof/>
+            <w:webHidden/>
+          </w:rPr>
+          <w:tab/>
+        </w:r>
+        <w:r>
+          <w:rPr>
+            <w:noProof/>
+            <w:webHidden/>
+          </w:rPr>
+          <w:fldChar w:fldCharType="begin"/>
+        </w:r>
+        <w:r>
+          <w:rPr>
+            <w:noProof/>
+            <w:webHidden/>
+          </w:rPr>
+          <w:instrText xml:space="preserve"> PAGEREF _Toc57159750 \h </w:instrText>
+        </w:r>
+        <w:r>
+          <w:rPr>
+            <w:noProof/>
+            <w:webHidden/>
+          </w:rPr>
+        </w:r>
+        <w:r>
+          <w:rPr>
+            <w:noProof/>
+            <w:webHidden/>
+          </w:rPr>
+          <w:fldChar w:fldCharType="separate"/>
+        </w:r>
+        <w:r>
+          <w:rPr>
+            <w:noProof/>
+            <w:webHidden/>
+          </w:rPr>
+          <w:t>8</w:t>
+        </w:r>
+        <w:r>
+          <w:rPr>
+            <w:noProof/>
+            <w:webHidden/>
+          </w:rPr>
+          <w:fldChar w:fldCharType="end"/>
+        </w:r>
+      </w:hyperlink>
+    </w:p>
+    <w:p>
+      <w:pPr>
+        <w:pStyle w:val="Banghinhminhhoa"/>
+        <w:tabs>
+          <w:tab w:val="right" w:leader="dot" w:pos="9062"/>
+        </w:tabs>
+        <w:rPr>
+          <w:rFonts w:eastAsiaTheme="minorEastAsia"/>
+          <w:noProof/>
+        </w:rPr>
+      </w:pPr>
+      <w:hyperlink w:anchor="_Toc57159751" w:history="1">
+        <w:r>
+          <w:rPr>
+            <w:rStyle w:val="Siuktni"/>
+            <w:rFonts w:ascii="Times New Roman" w:hAnsi="Times New Roman" w:cs="Times New Roman"/>
+            <w:noProof/>
+          </w:rPr>
+          <w:t>Hình 2.6: Sơ đồ phân tách từ Use Case nhân sự</w:t>
+        </w:r>
+        <w:r>
+          <w:rPr>
+            <w:noProof/>
+            <w:webHidden/>
+          </w:rPr>
+          <w:tab/>
+        </w:r>
+        <w:r>
+          <w:rPr>
+            <w:noProof/>
+            <w:webHidden/>
+          </w:rPr>
+          <w:fldChar w:fldCharType="begin"/>
+        </w:r>
+        <w:r>
+          <w:rPr>
+            <w:noProof/>
+            <w:webHidden/>
+          </w:rPr>
+          <w:instrText xml:space="preserve"> PAGEREF _Toc57159751 \h </w:instrText>
+        </w:r>
+        <w:r>
+          <w:rPr>
+            <w:noProof/>
+            <w:webHidden/>
+          </w:rPr>
+        </w:r>
+        <w:r>
+          <w:rPr>
+            <w:noProof/>
+            <w:webHidden/>
+          </w:rPr>
+          <w:fldChar w:fldCharType="separate"/>
+        </w:r>
+        <w:r>
+          <w:rPr>
+            <w:noProof/>
+            <w:webHidden/>
+          </w:rPr>
+          <w:t>9</w:t>
+        </w:r>
+        <w:r>
+          <w:rPr>
+            <w:noProof/>
+            <w:webHidden/>
+          </w:rPr>
+          <w:fldChar w:fldCharType="end"/>
+        </w:r>
+      </w:hyperlink>
+    </w:p>
+    <w:p>
+      <w:pPr>
+        <w:pStyle w:val="Banghinhminhhoa"/>
+        <w:tabs>
+          <w:tab w:val="right" w:leader="dot" w:pos="9062"/>
+        </w:tabs>
+        <w:rPr>
+          <w:rFonts w:eastAsiaTheme="minorEastAsia"/>
+          <w:noProof/>
+        </w:rPr>
+      </w:pPr>
+      <w:hyperlink w:anchor="_Toc57159752" w:history="1">
+        <w:r>
+          <w:rPr>
+            <w:rStyle w:val="Siuktni"/>
+            <w:rFonts w:ascii="Times New Roman" w:hAnsi="Times New Roman" w:cs="Times New Roman"/>
+            <w:noProof/>
+          </w:rPr>
+          <w:t>Hình 2.7: Sơ đồ phân tách từ Use Case nhân sự</w:t>
+        </w:r>
+        <w:r>
+          <w:rPr>
+            <w:noProof/>
+            <w:webHidden/>
+          </w:rPr>
+          <w:tab/>
+        </w:r>
+        <w:r>
+          <w:rPr>
+            <w:noProof/>
+            <w:webHidden/>
+          </w:rPr>
+          <w:fldChar w:fldCharType="begin"/>
+        </w:r>
+        <w:r>
+          <w:rPr>
+            <w:noProof/>
+            <w:webHidden/>
+          </w:rPr>
+          <w:instrText xml:space="preserve"> PAGEREF _Toc57159752 \h </w:instrText>
+        </w:r>
+        <w:r>
+          <w:rPr>
+            <w:noProof/>
+            <w:webHidden/>
+          </w:rPr>
+        </w:r>
+        <w:r>
+          <w:rPr>
+            <w:noProof/>
+            <w:webHidden/>
+          </w:rPr>
+          <w:fldChar w:fldCharType="separate"/>
+        </w:r>
+        <w:r>
+          <w:rPr>
+            <w:noProof/>
+            <w:webHidden/>
+          </w:rPr>
+          <w:t>10</w:t>
+        </w:r>
+        <w:r>
+          <w:rPr>
+            <w:noProof/>
+            <w:webHidden/>
+          </w:rPr>
+          <w:fldChar w:fldCharType="end"/>
+        </w:r>
+      </w:hyperlink>
+    </w:p>
+    <w:p>
+      <w:pPr>
         <w:rPr>
           <w:rFonts w:ascii="Times New Roman" w:hAnsi="Times New Roman" w:cs="Times New Roman"/>
           <w:b/>
           <w:sz w:val="28"/>
         </w:rPr>
         <w:sectPr>
-          <w:footerReference w:type="default" r:id="rId9"/>
+          <w:footerReference w:type="default" r:id="rId10"/>
           <w:pgSz w:w="11907" w:h="16840" w:code="9"/>
           <w:pgMar w:top="1134" w:right="1134" w:bottom="1134" w:left="1701" w:header="709" w:footer="709" w:gutter="0"/>
           <w:cols w:space="708"/>
@@ -6852,6 +7342,8 @@
         </w:rPr>
         <w:fldChar w:fldCharType="end"/>
       </w:r>
+      <w:bookmarkStart w:id="0" w:name="_GoBack"/>
+      <w:bookmarkEnd w:id="0"/>
     </w:p>
     <w:p>
       <w:pPr>
@@ -6861,12 +7353,12 @@
           <w:numId w:val="4"/>
         </w:numPr>
       </w:pPr>
-      <w:bookmarkStart w:id="0" w:name="_Toc57052465"/>
+      <w:bookmarkStart w:id="1" w:name="_Toc57052465"/>
       <w:r>
         <w:lastRenderedPageBreak/>
         <w:t>Khảo sát hiện trạng</w:t>
       </w:r>
-      <w:bookmarkEnd w:id="0"/>
+      <w:bookmarkEnd w:id="1"/>
     </w:p>
     <w:p>
       <w:pPr>
@@ -6875,7 +7367,7 @@
           <w:rFonts w:eastAsia="TimesNewRomanPSMT"/>
         </w:rPr>
       </w:pPr>
-      <w:bookmarkStart w:id="1" w:name="_Toc57052466"/>
+      <w:bookmarkStart w:id="2" w:name="_Toc57052466"/>
       <w:r>
         <w:rPr>
           <w:noProof/>
@@ -6929,7 +7421,7 @@
                                 <w:sz w:val="36"/>
                               </w:rPr>
                             </w:pPr>
-                            <w:bookmarkStart w:id="2" w:name="_Toc57053939"/>
+                            <w:bookmarkStart w:id="3" w:name="_Toc57159745"/>
                             <w:r>
                               <w:rPr>
                                 <w:rFonts w:ascii="Times New Roman" w:hAnsi="Times New Roman" w:cs="Times New Roman"/>
@@ -7036,7 +7528,7 @@
                               </w:rPr>
                               <w:t>: Hình ảnh chi nhánh ACB</w:t>
                             </w:r>
-                            <w:bookmarkEnd w:id="2"/>
+                            <w:bookmarkEnd w:id="3"/>
                           </w:p>
                         </w:txbxContent>
                       </wps:txbx>
@@ -7073,7 +7565,7 @@
                           <w:sz w:val="36"/>
                         </w:rPr>
                       </w:pPr>
-                      <w:bookmarkStart w:id="3" w:name="_Toc57053939"/>
+                      <w:bookmarkStart w:id="4" w:name="_Toc57159745"/>
                       <w:r>
                         <w:rPr>
                           <w:rFonts w:ascii="Times New Roman" w:hAnsi="Times New Roman" w:cs="Times New Roman"/>
@@ -7180,7 +7672,7 @@
                         </w:rPr>
                         <w:t>: Hình ảnh chi nhánh ACB</w:t>
                       </w:r>
-                      <w:bookmarkEnd w:id="3"/>
+                      <w:bookmarkEnd w:id="4"/>
                     </w:p>
                   </w:txbxContent>
                 </v:textbox>
@@ -7221,7 +7713,7 @@
                     </pic:cNvPicPr>
                   </pic:nvPicPr>
                   <pic:blipFill>
-                    <a:blip r:embed="rId10">
+                    <a:blip r:embed="rId11">
                       <a:extLst>
                         <a:ext uri="{28A0092B-C50C-407E-A947-70E740481C1C}">
                           <a14:useLocalDpi xmlns:a14="http://schemas.microsoft.com/office/drawing/2010/main" val="0"/>
@@ -7270,7 +7762,7 @@
         </w:rPr>
         <w:t>Giới thiệu chung về ngân hàng ACB:</w:t>
       </w:r>
-      <w:bookmarkEnd w:id="1"/>
+      <w:bookmarkEnd w:id="2"/>
     </w:p>
     <w:p>
       <w:pPr>
@@ -7282,7 +7774,7 @@
           <w:szCs w:val="26"/>
         </w:rPr>
       </w:pPr>
-      <w:bookmarkStart w:id="4" w:name="_Toc56721852"/>
+      <w:bookmarkStart w:id="5" w:name="_Toc56721852"/>
       <w:r>
         <w:rPr>
           <w:rFonts w:ascii="Times New Roman" w:hAnsi="Times New Roman" w:cs="Times New Roman"/>
@@ -7669,7 +8161,7 @@
         </w:rPr>
         <w:t>- Website: </w:t>
       </w:r>
-      <w:hyperlink r:id="rId11" w:history="1">
+      <w:hyperlink r:id="rId12" w:history="1">
         <w:r>
           <w:rPr>
             <w:rStyle w:val="Siuktni"/>
@@ -7822,7 +8314,7 @@
           <w:rFonts w:eastAsia="TimesNewRomanPSMT"/>
         </w:rPr>
       </w:pPr>
-      <w:bookmarkStart w:id="5" w:name="_Toc57052467"/>
+      <w:bookmarkStart w:id="6" w:name="_Toc57052467"/>
       <w:r>
         <w:rPr>
           <w:rFonts w:eastAsia="TimesNewRomanPSMT"/>
@@ -7847,23 +8339,23 @@
         </w:rPr>
         <w:t>Lí do chọn đề tài và sơ lược về phần mềm</w:t>
       </w:r>
-      <w:bookmarkEnd w:id="4"/>
       <w:bookmarkEnd w:id="5"/>
+      <w:bookmarkEnd w:id="6"/>
     </w:p>
     <w:p>
       <w:pPr>
         <w:pStyle w:val="u3"/>
       </w:pPr>
-      <w:bookmarkStart w:id="6" w:name="_Toc56721853"/>
-      <w:bookmarkStart w:id="7" w:name="_Toc57052468"/>
+      <w:bookmarkStart w:id="7" w:name="_Toc56721853"/>
+      <w:bookmarkStart w:id="8" w:name="_Toc57052468"/>
       <w:r>
         <w:t>1.</w:t>
       </w:r>
       <w:r>
         <w:t>2.1. Lý do chọn đề tài</w:t>
       </w:r>
-      <w:bookmarkEnd w:id="6"/>
       <w:bookmarkEnd w:id="7"/>
+      <w:bookmarkEnd w:id="8"/>
     </w:p>
     <w:p>
       <w:pPr>
@@ -8009,16 +8501,16 @@
       <w:pPr>
         <w:pStyle w:val="u3"/>
       </w:pPr>
-      <w:bookmarkStart w:id="8" w:name="_Toc56721854"/>
-      <w:bookmarkStart w:id="9" w:name="_Toc57052469"/>
+      <w:bookmarkStart w:id="9" w:name="_Toc56721854"/>
+      <w:bookmarkStart w:id="10" w:name="_Toc57052469"/>
       <w:r>
         <w:t xml:space="preserve">1.2.2. </w:t>
       </w:r>
       <w:r>
         <w:t>Hoàn cảnh thực tế</w:t>
       </w:r>
-      <w:bookmarkEnd w:id="8"/>
       <w:bookmarkEnd w:id="9"/>
+      <w:bookmarkEnd w:id="10"/>
     </w:p>
     <w:p>
       <w:pPr>
@@ -8695,23 +9187,23 @@
       <w:pPr>
         <w:pStyle w:val="u3"/>
       </w:pPr>
-      <w:bookmarkStart w:id="10" w:name="_Toc56721855"/>
-      <w:bookmarkStart w:id="11" w:name="_Toc57052470"/>
+      <w:bookmarkStart w:id="11" w:name="_Toc56721855"/>
+      <w:bookmarkStart w:id="12" w:name="_Toc57052470"/>
       <w:r>
         <w:t xml:space="preserve">1.2.3. </w:t>
       </w:r>
       <w:r>
         <w:t>Các chức năng của phần mềm:</w:t>
       </w:r>
-      <w:bookmarkEnd w:id="10"/>
       <w:bookmarkEnd w:id="11"/>
+      <w:bookmarkEnd w:id="12"/>
     </w:p>
     <w:p>
       <w:pPr>
         <w:pStyle w:val="KhngDncch"/>
       </w:pPr>
-      <w:bookmarkStart w:id="12" w:name="_Toc56721856"/>
-      <w:bookmarkStart w:id="13" w:name="_Toc57052471"/>
+      <w:bookmarkStart w:id="13" w:name="_Toc56721856"/>
+      <w:bookmarkStart w:id="14" w:name="_Toc57052471"/>
       <w:r>
         <w:rPr>
           <w:rStyle w:val="u2Char"/>
@@ -8723,8 +9215,8 @@
         </w:rPr>
         <w:t>Quản lý nhân viên:</w:t>
       </w:r>
-      <w:bookmarkEnd w:id="12"/>
       <w:bookmarkEnd w:id="13"/>
+      <w:bookmarkEnd w:id="14"/>
     </w:p>
     <w:p>
       <w:pPr>
@@ -8859,9 +9351,9 @@
           <w:szCs w:val="26"/>
         </w:rPr>
         <w:sectPr>
-          <w:headerReference w:type="default" r:id="rId12"/>
-          <w:footerReference w:type="default" r:id="rId13"/>
-          <w:footerReference w:type="first" r:id="rId14"/>
+          <w:headerReference w:type="default" r:id="rId13"/>
+          <w:footerReference w:type="default" r:id="rId14"/>
+          <w:footerReference w:type="first" r:id="rId15"/>
           <w:pgSz w:w="11907" w:h="16840" w:code="9"/>
           <w:pgMar w:top="1134" w:right="1134" w:bottom="1134" w:left="1701" w:header="709" w:footer="709" w:gutter="0"/>
           <w:pgNumType w:start="1"/>
@@ -8881,183 +9373,1165 @@
       <w:pPr>
         <w:pStyle w:val="u1"/>
       </w:pPr>
-      <w:bookmarkStart w:id="14" w:name="_Toc57052472"/>
+      <w:bookmarkStart w:id="15" w:name="_Toc57052472"/>
       <w:r>
         <w:lastRenderedPageBreak/>
         <w:t>Phân tích hệ thống</w:t>
       </w:r>
-      <w:bookmarkEnd w:id="14"/>
-    </w:p>
+      <w:bookmarkEnd w:id="15"/>
+    </w:p>
+    <w:p/>
     <w:p>
       <w:pPr>
         <w:pStyle w:val="u2"/>
       </w:pPr>
-      <w:bookmarkStart w:id="15" w:name="_Toc56721858"/>
-      <w:bookmarkStart w:id="16" w:name="_Toc57052473"/>
+      <w:bookmarkStart w:id="16" w:name="_Toc56721858"/>
+      <w:bookmarkStart w:id="17" w:name="_Toc57052473"/>
       <w:r>
         <w:t xml:space="preserve">2.1. </w:t>
       </w:r>
       <w:r>
         <w:t>Các Actor và Use-Case trong hệ thống</w:t>
       </w:r>
-      <w:bookmarkEnd w:id="15"/>
       <w:bookmarkEnd w:id="16"/>
+      <w:bookmarkEnd w:id="17"/>
     </w:p>
     <w:p>
       <w:pPr>
         <w:pStyle w:val="u3"/>
       </w:pPr>
-      <w:bookmarkStart w:id="17" w:name="_Toc56721859"/>
-      <w:bookmarkStart w:id="18" w:name="_Toc57052474"/>
+      <w:bookmarkStart w:id="18" w:name="_Toc56721859"/>
+      <w:bookmarkStart w:id="19" w:name="_Toc57052474"/>
       <w:r>
         <w:t>2.1.1. Sơ đồ Use-Case</w:t>
       </w:r>
-      <w:bookmarkStart w:id="19" w:name="_GoBack"/>
-      <w:bookmarkEnd w:id="17"/>
       <w:bookmarkEnd w:id="18"/>
       <w:bookmarkEnd w:id="19"/>
     </w:p>
     <w:p>
       <w:pPr>
+        <w:pStyle w:val="KhngDncch"/>
+      </w:pPr>
+      <w:r>
+        <w:object w:dxaOrig="11149" w:dyaOrig="9960">
+          <v:shapetype id="_x0000_t75" coordsize="21600,21600" o:spt="75" o:preferrelative="t" path="m@4@5l@4@11@9@11@9@5xe" filled="f" stroked="f">
+            <v:stroke joinstyle="miter"/>
+            <v:formulas>
+              <v:f eqn="if lineDrawn pixelLineWidth 0"/>
+              <v:f eqn="sum @0 1 0"/>
+              <v:f eqn="sum 0 0 @1"/>
+              <v:f eqn="prod @2 1 2"/>
+              <v:f eqn="prod @3 21600 pixelWidth"/>
+              <v:f eqn="prod @3 21600 pixelHeight"/>
+              <v:f eqn="sum @0 0 1"/>
+              <v:f eqn="prod @6 1 2"/>
+              <v:f eqn="prod @7 21600 pixelWidth"/>
+              <v:f eqn="sum @8 21600 0"/>
+              <v:f eqn="prod @7 21600 pixelHeight"/>
+              <v:f eqn="sum @10 21600 0"/>
+            </v:formulas>
+            <v:path o:extrusionok="f" gradientshapeok="t" o:connecttype="rect"/>
+            <o:lock v:ext="edit" aspectratio="t"/>
+          </v:shapetype>
+          <v:shape id="_x0000_i1059" type="#_x0000_t75" style="width:454.75pt;height:423.15pt" o:ole="">
+            <v:imagedata r:id="rId16" o:title=""/>
+          </v:shape>
+          <o:OLEObject Type="Embed" ProgID="Visio.Drawing.15" ShapeID="_x0000_i1059" DrawAspect="Content" ObjectID="_1667772557" r:id="rId17"/>
+        </w:object>
+      </w:r>
+    </w:p>
+    <w:p>
+      <w:pPr>
+        <w:pStyle w:val="Chuthich"/>
+        <w:jc w:val="center"/>
+        <w:rPr>
+          <w:rFonts w:ascii="Times New Roman" w:hAnsi="Times New Roman" w:cs="Times New Roman"/>
+          <w:color w:val="000000" w:themeColor="text1"/>
+          <w:sz w:val="22"/>
+        </w:rPr>
+      </w:pPr>
+      <w:bookmarkStart w:id="20" w:name="_Toc57159746"/>
+      <w:r>
+        <w:rPr>
+          <w:rFonts w:ascii="Times New Roman" w:hAnsi="Times New Roman" w:cs="Times New Roman"/>
+          <w:color w:val="000000" w:themeColor="text1"/>
+          <w:sz w:val="22"/>
+        </w:rPr>
+        <w:t xml:space="preserve">Hình </w:t>
+      </w:r>
+      <w:r>
+        <w:rPr>
+          <w:rFonts w:ascii="Times New Roman" w:hAnsi="Times New Roman" w:cs="Times New Roman"/>
+          <w:color w:val="000000" w:themeColor="text1"/>
+          <w:sz w:val="22"/>
+        </w:rPr>
+        <w:fldChar w:fldCharType="begin"/>
+      </w:r>
+      <w:r>
+        <w:rPr>
+          <w:rFonts w:ascii="Times New Roman" w:hAnsi="Times New Roman" w:cs="Times New Roman"/>
+          <w:color w:val="000000" w:themeColor="text1"/>
+          <w:sz w:val="22"/>
+        </w:rPr>
+        <w:instrText xml:space="preserve"> STYLEREF 1 \s </w:instrText>
+      </w:r>
+      <w:r>
+        <w:rPr>
+          <w:rFonts w:ascii="Times New Roman" w:hAnsi="Times New Roman" w:cs="Times New Roman"/>
+          <w:color w:val="000000" w:themeColor="text1"/>
+          <w:sz w:val="22"/>
+        </w:rPr>
+        <w:fldChar w:fldCharType="separate"/>
+      </w:r>
+      <w:r>
+        <w:rPr>
+          <w:rFonts w:ascii="Times New Roman" w:hAnsi="Times New Roman" w:cs="Times New Roman"/>
+          <w:noProof/>
+          <w:color w:val="000000" w:themeColor="text1"/>
+          <w:sz w:val="22"/>
+        </w:rPr>
+        <w:t>2</w:t>
+      </w:r>
+      <w:r>
+        <w:rPr>
+          <w:rFonts w:ascii="Times New Roman" w:hAnsi="Times New Roman" w:cs="Times New Roman"/>
+          <w:color w:val="000000" w:themeColor="text1"/>
+          <w:sz w:val="22"/>
+        </w:rPr>
+        <w:fldChar w:fldCharType="end"/>
+      </w:r>
+      <w:r>
+        <w:rPr>
+          <w:rFonts w:ascii="Times New Roman" w:hAnsi="Times New Roman" w:cs="Times New Roman"/>
+          <w:color w:val="000000" w:themeColor="text1"/>
+          <w:sz w:val="22"/>
+        </w:rPr>
+        <w:t>.</w:t>
+      </w:r>
+      <w:r>
+        <w:rPr>
+          <w:rFonts w:ascii="Times New Roman" w:hAnsi="Times New Roman" w:cs="Times New Roman"/>
+          <w:color w:val="000000" w:themeColor="text1"/>
+          <w:sz w:val="22"/>
+        </w:rPr>
+        <w:fldChar w:fldCharType="begin"/>
+      </w:r>
+      <w:r>
+        <w:rPr>
+          <w:rFonts w:ascii="Times New Roman" w:hAnsi="Times New Roman" w:cs="Times New Roman"/>
+          <w:color w:val="000000" w:themeColor="text1"/>
+          <w:sz w:val="22"/>
+        </w:rPr>
+        <w:instrText xml:space="preserve"> SEQ Hình \* ARABIC \s 1 </w:instrText>
+      </w:r>
+      <w:r>
+        <w:rPr>
+          <w:rFonts w:ascii="Times New Roman" w:hAnsi="Times New Roman" w:cs="Times New Roman"/>
+          <w:color w:val="000000" w:themeColor="text1"/>
+          <w:sz w:val="22"/>
+        </w:rPr>
+        <w:fldChar w:fldCharType="separate"/>
+      </w:r>
+      <w:r>
+        <w:rPr>
+          <w:rFonts w:ascii="Times New Roman" w:hAnsi="Times New Roman" w:cs="Times New Roman"/>
+          <w:noProof/>
+          <w:color w:val="000000" w:themeColor="text1"/>
+          <w:sz w:val="22"/>
+        </w:rPr>
+        <w:t>1</w:t>
+      </w:r>
+      <w:r>
+        <w:rPr>
+          <w:rFonts w:ascii="Times New Roman" w:hAnsi="Times New Roman" w:cs="Times New Roman"/>
+          <w:color w:val="000000" w:themeColor="text1"/>
+          <w:sz w:val="22"/>
+        </w:rPr>
+        <w:fldChar w:fldCharType="end"/>
+      </w:r>
+      <w:r>
+        <w:rPr>
+          <w:rFonts w:ascii="Times New Roman" w:hAnsi="Times New Roman" w:cs="Times New Roman"/>
+          <w:color w:val="000000" w:themeColor="text1"/>
+          <w:sz w:val="22"/>
+        </w:rPr>
+        <w:t>:</w:t>
+      </w:r>
+      <w:r>
+        <w:rPr>
+          <w:rFonts w:ascii="Times New Roman" w:hAnsi="Times New Roman" w:cs="Times New Roman"/>
+          <w:color w:val="000000" w:themeColor="text1"/>
+          <w:sz w:val="22"/>
+        </w:rPr>
+        <w:t xml:space="preserve"> Sơ đồ Use Case tổng quan</w:t>
+      </w:r>
+      <w:bookmarkStart w:id="21" w:name="_Toc57052475"/>
+      <w:bookmarkEnd w:id="20"/>
+    </w:p>
+    <w:p/>
+    <w:p>
+      <w:pPr>
+        <w:rPr>
+          <w:rFonts w:ascii="Times New Roman" w:eastAsiaTheme="majorEastAsia" w:hAnsi="Times New Roman" w:cstheme="majorBidi"/>
+          <w:b/>
+          <w:sz w:val="24"/>
+          <w:szCs w:val="24"/>
+        </w:rPr>
+      </w:pPr>
+      <w:r>
+        <w:br w:type="page"/>
+      </w:r>
+    </w:p>
+    <w:p>
+      <w:pPr>
+        <w:keepNext/>
+        <w:jc w:val="center"/>
+      </w:pPr>
+      <w:r>
+        <w:object w:dxaOrig="8329" w:dyaOrig="8652">
+          <v:shape id="_x0000_i1075" type="#_x0000_t75" style="width:416.2pt;height:320.85pt" o:ole="">
+            <v:imagedata r:id="rId18" o:title=""/>
+          </v:shape>
+          <o:OLEObject Type="Embed" ProgID="Visio.Drawing.15" ShapeID="_x0000_i1075" DrawAspect="Content" ObjectID="_1667772558" r:id="rId19"/>
+        </w:object>
+      </w:r>
+    </w:p>
+    <w:p>
+      <w:pPr>
+        <w:pStyle w:val="Chuthich"/>
+        <w:jc w:val="center"/>
+        <w:rPr>
+          <w:rFonts w:ascii="Times New Roman" w:hAnsi="Times New Roman" w:cs="Times New Roman"/>
+          <w:color w:val="000000" w:themeColor="text1"/>
+          <w:sz w:val="22"/>
+        </w:rPr>
+      </w:pPr>
+      <w:bookmarkStart w:id="22" w:name="_Toc57159747"/>
+      <w:r>
+        <w:rPr>
+          <w:rFonts w:ascii="Times New Roman" w:hAnsi="Times New Roman" w:cs="Times New Roman"/>
+          <w:color w:val="000000" w:themeColor="text1"/>
+          <w:sz w:val="22"/>
+        </w:rPr>
+        <w:t xml:space="preserve">Hình </w:t>
+      </w:r>
+      <w:r>
+        <w:rPr>
+          <w:rFonts w:ascii="Times New Roman" w:hAnsi="Times New Roman" w:cs="Times New Roman"/>
+          <w:color w:val="000000" w:themeColor="text1"/>
+          <w:sz w:val="22"/>
+        </w:rPr>
+        <w:fldChar w:fldCharType="begin"/>
+      </w:r>
+      <w:r>
+        <w:rPr>
+          <w:rFonts w:ascii="Times New Roman" w:hAnsi="Times New Roman" w:cs="Times New Roman"/>
+          <w:color w:val="000000" w:themeColor="text1"/>
+          <w:sz w:val="22"/>
+        </w:rPr>
+        <w:instrText xml:space="preserve"> STYLEREF 1 \s </w:instrText>
+      </w:r>
+      <w:r>
+        <w:rPr>
+          <w:rFonts w:ascii="Times New Roman" w:hAnsi="Times New Roman" w:cs="Times New Roman"/>
+          <w:color w:val="000000" w:themeColor="text1"/>
+          <w:sz w:val="22"/>
+        </w:rPr>
+        <w:fldChar w:fldCharType="separate"/>
+      </w:r>
+      <w:r>
+        <w:rPr>
+          <w:rFonts w:ascii="Times New Roman" w:hAnsi="Times New Roman" w:cs="Times New Roman"/>
+          <w:noProof/>
+          <w:color w:val="000000" w:themeColor="text1"/>
+          <w:sz w:val="22"/>
+        </w:rPr>
+        <w:t>2</w:t>
+      </w:r>
+      <w:r>
+        <w:rPr>
+          <w:rFonts w:ascii="Times New Roman" w:hAnsi="Times New Roman" w:cs="Times New Roman"/>
+          <w:color w:val="000000" w:themeColor="text1"/>
+          <w:sz w:val="22"/>
+        </w:rPr>
+        <w:fldChar w:fldCharType="end"/>
+      </w:r>
+      <w:r>
+        <w:rPr>
+          <w:rFonts w:ascii="Times New Roman" w:hAnsi="Times New Roman" w:cs="Times New Roman"/>
+          <w:color w:val="000000" w:themeColor="text1"/>
+          <w:sz w:val="22"/>
+        </w:rPr>
+        <w:t>.</w:t>
+      </w:r>
+      <w:r>
+        <w:rPr>
+          <w:rFonts w:ascii="Times New Roman" w:hAnsi="Times New Roman" w:cs="Times New Roman"/>
+          <w:color w:val="000000" w:themeColor="text1"/>
+          <w:sz w:val="22"/>
+        </w:rPr>
+        <w:fldChar w:fldCharType="begin"/>
+      </w:r>
+      <w:r>
+        <w:rPr>
+          <w:rFonts w:ascii="Times New Roman" w:hAnsi="Times New Roman" w:cs="Times New Roman"/>
+          <w:color w:val="000000" w:themeColor="text1"/>
+          <w:sz w:val="22"/>
+        </w:rPr>
+        <w:instrText xml:space="preserve"> SEQ Hình \* ARABIC \s 1 </w:instrText>
+      </w:r>
+      <w:r>
+        <w:rPr>
+          <w:rFonts w:ascii="Times New Roman" w:hAnsi="Times New Roman" w:cs="Times New Roman"/>
+          <w:color w:val="000000" w:themeColor="text1"/>
+          <w:sz w:val="22"/>
+        </w:rPr>
+        <w:fldChar w:fldCharType="separate"/>
+      </w:r>
+      <w:r>
+        <w:rPr>
+          <w:rFonts w:ascii="Times New Roman" w:hAnsi="Times New Roman" w:cs="Times New Roman"/>
+          <w:noProof/>
+          <w:color w:val="000000" w:themeColor="text1"/>
+          <w:sz w:val="22"/>
+        </w:rPr>
+        <w:t>2</w:t>
+      </w:r>
+      <w:r>
+        <w:rPr>
+          <w:rFonts w:ascii="Times New Roman" w:hAnsi="Times New Roman" w:cs="Times New Roman"/>
+          <w:color w:val="000000" w:themeColor="text1"/>
+          <w:sz w:val="22"/>
+        </w:rPr>
+        <w:fldChar w:fldCharType="end"/>
+      </w:r>
+      <w:r>
+        <w:rPr>
+          <w:rFonts w:ascii="Times New Roman" w:hAnsi="Times New Roman" w:cs="Times New Roman"/>
+          <w:color w:val="000000" w:themeColor="text1"/>
+          <w:sz w:val="22"/>
+        </w:rPr>
+        <w:t>: Sơ đồ Use Case Ban giám đốc</w:t>
+      </w:r>
+      <w:bookmarkEnd w:id="22"/>
+    </w:p>
+    <w:p/>
+    <w:p>
+      <w:pPr>
+        <w:keepNext/>
+        <w:jc w:val="center"/>
+      </w:pPr>
+      <w:r>
+        <w:object w:dxaOrig="7813" w:dyaOrig="7368">
+          <v:shape id="_x0000_i1071" type="#_x0000_t75" style="width:419.35pt;height:302.55pt" o:ole="">
+            <v:imagedata r:id="rId20" o:title=""/>
+          </v:shape>
+          <o:OLEObject Type="Embed" ProgID="Visio.Drawing.15" ShapeID="_x0000_i1071" DrawAspect="Content" ObjectID="_1667772559" r:id="rId21"/>
+        </w:object>
+      </w:r>
+    </w:p>
+    <w:p>
+      <w:pPr>
+        <w:pStyle w:val="Chuthich"/>
+        <w:jc w:val="center"/>
+        <w:rPr>
+          <w:rFonts w:ascii="Times New Roman" w:hAnsi="Times New Roman" w:cs="Times New Roman"/>
+          <w:color w:val="000000" w:themeColor="text1"/>
+          <w:sz w:val="22"/>
+        </w:rPr>
+      </w:pPr>
+      <w:bookmarkStart w:id="23" w:name="_Toc57159748"/>
+      <w:r>
+        <w:rPr>
+          <w:rFonts w:ascii="Times New Roman" w:hAnsi="Times New Roman" w:cs="Times New Roman"/>
+          <w:color w:val="000000" w:themeColor="text1"/>
+          <w:sz w:val="22"/>
+        </w:rPr>
+        <w:t xml:space="preserve">Hình </w:t>
+      </w:r>
+      <w:r>
+        <w:rPr>
+          <w:rFonts w:ascii="Times New Roman" w:hAnsi="Times New Roman" w:cs="Times New Roman"/>
+          <w:color w:val="000000" w:themeColor="text1"/>
+          <w:sz w:val="22"/>
+        </w:rPr>
+        <w:fldChar w:fldCharType="begin"/>
+      </w:r>
+      <w:r>
+        <w:rPr>
+          <w:rFonts w:ascii="Times New Roman" w:hAnsi="Times New Roman" w:cs="Times New Roman"/>
+          <w:color w:val="000000" w:themeColor="text1"/>
+          <w:sz w:val="22"/>
+        </w:rPr>
+        <w:instrText xml:space="preserve"> STYLEREF 1 \s </w:instrText>
+      </w:r>
+      <w:r>
+        <w:rPr>
+          <w:rFonts w:ascii="Times New Roman" w:hAnsi="Times New Roman" w:cs="Times New Roman"/>
+          <w:color w:val="000000" w:themeColor="text1"/>
+          <w:sz w:val="22"/>
+        </w:rPr>
+        <w:fldChar w:fldCharType="separate"/>
+      </w:r>
+      <w:r>
+        <w:rPr>
+          <w:rFonts w:ascii="Times New Roman" w:hAnsi="Times New Roman" w:cs="Times New Roman"/>
+          <w:noProof/>
+          <w:color w:val="000000" w:themeColor="text1"/>
+          <w:sz w:val="22"/>
+        </w:rPr>
+        <w:t>2</w:t>
+      </w:r>
+      <w:r>
+        <w:rPr>
+          <w:rFonts w:ascii="Times New Roman" w:hAnsi="Times New Roman" w:cs="Times New Roman"/>
+          <w:color w:val="000000" w:themeColor="text1"/>
+          <w:sz w:val="22"/>
+        </w:rPr>
+        <w:fldChar w:fldCharType="end"/>
+      </w:r>
+      <w:r>
+        <w:rPr>
+          <w:rFonts w:ascii="Times New Roman" w:hAnsi="Times New Roman" w:cs="Times New Roman"/>
+          <w:color w:val="000000" w:themeColor="text1"/>
+          <w:sz w:val="22"/>
+        </w:rPr>
+        <w:t>.</w:t>
+      </w:r>
+      <w:r>
+        <w:rPr>
+          <w:rFonts w:ascii="Times New Roman" w:hAnsi="Times New Roman" w:cs="Times New Roman"/>
+          <w:color w:val="000000" w:themeColor="text1"/>
+          <w:sz w:val="22"/>
+        </w:rPr>
+        <w:fldChar w:fldCharType="begin"/>
+      </w:r>
+      <w:r>
+        <w:rPr>
+          <w:rFonts w:ascii="Times New Roman" w:hAnsi="Times New Roman" w:cs="Times New Roman"/>
+          <w:color w:val="000000" w:themeColor="text1"/>
+          <w:sz w:val="22"/>
+        </w:rPr>
+        <w:instrText xml:space="preserve"> SEQ Hình \* ARABIC \s 1 </w:instrText>
+      </w:r>
+      <w:r>
+        <w:rPr>
+          <w:rFonts w:ascii="Times New Roman" w:hAnsi="Times New Roman" w:cs="Times New Roman"/>
+          <w:color w:val="000000" w:themeColor="text1"/>
+          <w:sz w:val="22"/>
+        </w:rPr>
+        <w:fldChar w:fldCharType="separate"/>
+      </w:r>
+      <w:r>
+        <w:rPr>
+          <w:rFonts w:ascii="Times New Roman" w:hAnsi="Times New Roman" w:cs="Times New Roman"/>
+          <w:noProof/>
+          <w:color w:val="000000" w:themeColor="text1"/>
+          <w:sz w:val="22"/>
+        </w:rPr>
+        <w:t>3</w:t>
+      </w:r>
+      <w:r>
+        <w:rPr>
+          <w:rFonts w:ascii="Times New Roman" w:hAnsi="Times New Roman" w:cs="Times New Roman"/>
+          <w:color w:val="000000" w:themeColor="text1"/>
+          <w:sz w:val="22"/>
+        </w:rPr>
+        <w:fldChar w:fldCharType="end"/>
+      </w:r>
+      <w:r>
+        <w:rPr>
+          <w:rFonts w:ascii="Times New Roman" w:hAnsi="Times New Roman" w:cs="Times New Roman"/>
+          <w:color w:val="000000" w:themeColor="text1"/>
+          <w:sz w:val="22"/>
+        </w:rPr>
+        <w:t>: Sơ đồ Use Case trưởng phòng</w:t>
+      </w:r>
+      <w:bookmarkEnd w:id="23"/>
+    </w:p>
+    <w:p>
+      <w:pPr>
+        <w:rPr>
+          <w:rFonts w:ascii="Times New Roman" w:eastAsiaTheme="majorEastAsia" w:hAnsi="Times New Roman" w:cstheme="majorBidi"/>
+          <w:b/>
+          <w:sz w:val="24"/>
+          <w:szCs w:val="24"/>
+        </w:rPr>
+      </w:pPr>
+      <w:r>
+        <w:br w:type="page"/>
+      </w:r>
+      <w:r>
+        <w:object w:dxaOrig="14449" w:dyaOrig="13705">
+          <v:shape id="_x0000_i1102" type="#_x0000_t75" style="width:460.4pt;height:668.85pt" o:ole="">
+            <v:imagedata r:id="rId22" o:title=""/>
+          </v:shape>
+          <o:OLEObject Type="Embed" ProgID="Visio.Drawing.15" ShapeID="_x0000_i1102" DrawAspect="Content" ObjectID="_1667772560" r:id="rId23"/>
+        </w:object>
+      </w:r>
+    </w:p>
+    <w:p>
+      <w:pPr>
+        <w:pStyle w:val="Chuthich"/>
+        <w:jc w:val="center"/>
+        <w:rPr>
+          <w:rFonts w:ascii="Times New Roman" w:eastAsiaTheme="majorEastAsia" w:hAnsi="Times New Roman" w:cs="Times New Roman"/>
+          <w:b/>
+          <w:color w:val="000000" w:themeColor="text1"/>
+          <w:sz w:val="32"/>
+          <w:szCs w:val="24"/>
+        </w:rPr>
+      </w:pPr>
+      <w:bookmarkStart w:id="24" w:name="_Toc57159749"/>
+      <w:r>
+        <w:rPr>
+          <w:rFonts w:ascii="Times New Roman" w:hAnsi="Times New Roman" w:cs="Times New Roman"/>
+          <w:color w:val="000000" w:themeColor="text1"/>
+          <w:sz w:val="22"/>
+        </w:rPr>
+        <w:t xml:space="preserve">Hình </w:t>
+      </w:r>
+      <w:r>
+        <w:rPr>
+          <w:rFonts w:ascii="Times New Roman" w:hAnsi="Times New Roman" w:cs="Times New Roman"/>
+          <w:color w:val="000000" w:themeColor="text1"/>
+          <w:sz w:val="22"/>
+        </w:rPr>
+        <w:fldChar w:fldCharType="begin"/>
+      </w:r>
+      <w:r>
+        <w:rPr>
+          <w:rFonts w:ascii="Times New Roman" w:hAnsi="Times New Roman" w:cs="Times New Roman"/>
+          <w:color w:val="000000" w:themeColor="text1"/>
+          <w:sz w:val="22"/>
+        </w:rPr>
+        <w:instrText xml:space="preserve"> STYLEREF 1 \s </w:instrText>
+      </w:r>
+      <w:r>
+        <w:rPr>
+          <w:rFonts w:ascii="Times New Roman" w:hAnsi="Times New Roman" w:cs="Times New Roman"/>
+          <w:color w:val="000000" w:themeColor="text1"/>
+          <w:sz w:val="22"/>
+        </w:rPr>
+        <w:fldChar w:fldCharType="separate"/>
+      </w:r>
+      <w:r>
+        <w:rPr>
+          <w:rFonts w:ascii="Times New Roman" w:hAnsi="Times New Roman" w:cs="Times New Roman"/>
+          <w:noProof/>
+          <w:color w:val="000000" w:themeColor="text1"/>
+          <w:sz w:val="22"/>
+        </w:rPr>
+        <w:t>2</w:t>
+      </w:r>
+      <w:r>
+        <w:rPr>
+          <w:rFonts w:ascii="Times New Roman" w:hAnsi="Times New Roman" w:cs="Times New Roman"/>
+          <w:color w:val="000000" w:themeColor="text1"/>
+          <w:sz w:val="22"/>
+        </w:rPr>
+        <w:fldChar w:fldCharType="end"/>
+      </w:r>
+      <w:r>
+        <w:rPr>
+          <w:rFonts w:ascii="Times New Roman" w:hAnsi="Times New Roman" w:cs="Times New Roman"/>
+          <w:color w:val="000000" w:themeColor="text1"/>
+          <w:sz w:val="22"/>
+        </w:rPr>
+        <w:t>.</w:t>
+      </w:r>
+      <w:r>
+        <w:rPr>
+          <w:rFonts w:ascii="Times New Roman" w:hAnsi="Times New Roman" w:cs="Times New Roman"/>
+          <w:color w:val="000000" w:themeColor="text1"/>
+          <w:sz w:val="22"/>
+        </w:rPr>
+        <w:fldChar w:fldCharType="begin"/>
+      </w:r>
+      <w:r>
+        <w:rPr>
+          <w:rFonts w:ascii="Times New Roman" w:hAnsi="Times New Roman" w:cs="Times New Roman"/>
+          <w:color w:val="000000" w:themeColor="text1"/>
+          <w:sz w:val="22"/>
+        </w:rPr>
+        <w:instrText xml:space="preserve"> SEQ Hình \* ARABIC \s 1 </w:instrText>
+      </w:r>
+      <w:r>
+        <w:rPr>
+          <w:rFonts w:ascii="Times New Roman" w:hAnsi="Times New Roman" w:cs="Times New Roman"/>
+          <w:color w:val="000000" w:themeColor="text1"/>
+          <w:sz w:val="22"/>
+        </w:rPr>
+        <w:fldChar w:fldCharType="separate"/>
+      </w:r>
+      <w:r>
+        <w:rPr>
+          <w:rFonts w:ascii="Times New Roman" w:hAnsi="Times New Roman" w:cs="Times New Roman"/>
+          <w:noProof/>
+          <w:color w:val="000000" w:themeColor="text1"/>
+          <w:sz w:val="22"/>
+        </w:rPr>
+        <w:t>4</w:t>
+      </w:r>
+      <w:r>
+        <w:rPr>
+          <w:rFonts w:ascii="Times New Roman" w:hAnsi="Times New Roman" w:cs="Times New Roman"/>
+          <w:color w:val="000000" w:themeColor="text1"/>
+          <w:sz w:val="22"/>
+        </w:rPr>
+        <w:fldChar w:fldCharType="end"/>
+      </w:r>
+      <w:r>
+        <w:rPr>
+          <w:rFonts w:ascii="Times New Roman" w:hAnsi="Times New Roman" w:cs="Times New Roman"/>
+          <w:color w:val="000000" w:themeColor="text1"/>
+          <w:sz w:val="22"/>
+        </w:rPr>
+        <w:t>: Sơ đồ Use Case phòng nhân sự</w:t>
+      </w:r>
+      <w:bookmarkEnd w:id="24"/>
+    </w:p>
+    <w:p>
+      <w:pPr>
+        <w:rPr>
+          <w:rFonts w:ascii="Times New Roman" w:eastAsiaTheme="majorEastAsia" w:hAnsi="Times New Roman" w:cstheme="majorBidi"/>
+          <w:b/>
+          <w:sz w:val="24"/>
+          <w:szCs w:val="24"/>
+        </w:rPr>
+      </w:pPr>
+      <w:r>
+        <w:br w:type="page"/>
+      </w:r>
+    </w:p>
+    <w:p>
+      <w:pPr>
+        <w:keepNext/>
+      </w:pPr>
+      <w:r>
+        <w:object w:dxaOrig="12289" w:dyaOrig="13729">
+          <v:shape id="_x0000_i1110" type="#_x0000_t75" style="width:459.8pt;height:513.45pt" o:ole="">
+            <v:imagedata r:id="rId24" o:title=""/>
+          </v:shape>
+          <o:OLEObject Type="Embed" ProgID="Visio.Drawing.15" ShapeID="_x0000_i1110" DrawAspect="Content" ObjectID="_1667772561" r:id="rId25"/>
+        </w:object>
+      </w:r>
+    </w:p>
+    <w:p>
+      <w:pPr>
+        <w:pStyle w:val="Chuthich"/>
+        <w:jc w:val="center"/>
+        <w:rPr>
+          <w:rFonts w:ascii="Times New Roman" w:hAnsi="Times New Roman" w:cs="Times New Roman"/>
+          <w:color w:val="000000" w:themeColor="text1"/>
+          <w:sz w:val="22"/>
+        </w:rPr>
+      </w:pPr>
+      <w:bookmarkStart w:id="25" w:name="_Toc57159750"/>
+      <w:r>
+        <w:rPr>
+          <w:rFonts w:ascii="Times New Roman" w:hAnsi="Times New Roman" w:cs="Times New Roman"/>
+          <w:color w:val="000000" w:themeColor="text1"/>
+          <w:sz w:val="22"/>
+        </w:rPr>
+        <w:t xml:space="preserve">Hình </w:t>
+      </w:r>
+      <w:r>
+        <w:rPr>
+          <w:rFonts w:ascii="Times New Roman" w:hAnsi="Times New Roman" w:cs="Times New Roman"/>
+          <w:color w:val="000000" w:themeColor="text1"/>
+          <w:sz w:val="22"/>
+        </w:rPr>
+        <w:fldChar w:fldCharType="begin"/>
+      </w:r>
+      <w:r>
+        <w:rPr>
+          <w:rFonts w:ascii="Times New Roman" w:hAnsi="Times New Roman" w:cs="Times New Roman"/>
+          <w:color w:val="000000" w:themeColor="text1"/>
+          <w:sz w:val="22"/>
+        </w:rPr>
+        <w:instrText xml:space="preserve"> STYLEREF 1 \s </w:instrText>
+      </w:r>
+      <w:r>
+        <w:rPr>
+          <w:rFonts w:ascii="Times New Roman" w:hAnsi="Times New Roman" w:cs="Times New Roman"/>
+          <w:color w:val="000000" w:themeColor="text1"/>
+          <w:sz w:val="22"/>
+        </w:rPr>
+        <w:fldChar w:fldCharType="separate"/>
+      </w:r>
+      <w:r>
+        <w:rPr>
+          <w:rFonts w:ascii="Times New Roman" w:hAnsi="Times New Roman" w:cs="Times New Roman"/>
+          <w:noProof/>
+          <w:color w:val="000000" w:themeColor="text1"/>
+          <w:sz w:val="22"/>
+        </w:rPr>
+        <w:t>2</w:t>
+      </w:r>
+      <w:r>
+        <w:rPr>
+          <w:rFonts w:ascii="Times New Roman" w:hAnsi="Times New Roman" w:cs="Times New Roman"/>
+          <w:color w:val="000000" w:themeColor="text1"/>
+          <w:sz w:val="22"/>
+        </w:rPr>
+        <w:fldChar w:fldCharType="end"/>
+      </w:r>
+      <w:r>
+        <w:rPr>
+          <w:rFonts w:ascii="Times New Roman" w:hAnsi="Times New Roman" w:cs="Times New Roman"/>
+          <w:color w:val="000000" w:themeColor="text1"/>
+          <w:sz w:val="22"/>
+        </w:rPr>
+        <w:t>.</w:t>
+      </w:r>
+      <w:r>
+        <w:rPr>
+          <w:rFonts w:ascii="Times New Roman" w:hAnsi="Times New Roman" w:cs="Times New Roman"/>
+          <w:color w:val="000000" w:themeColor="text1"/>
+          <w:sz w:val="22"/>
+        </w:rPr>
+        <w:fldChar w:fldCharType="begin"/>
+      </w:r>
+      <w:r>
+        <w:rPr>
+          <w:rFonts w:ascii="Times New Roman" w:hAnsi="Times New Roman" w:cs="Times New Roman"/>
+          <w:color w:val="000000" w:themeColor="text1"/>
+          <w:sz w:val="22"/>
+        </w:rPr>
+        <w:instrText xml:space="preserve"> SEQ Hình \* ARABIC \s 1 </w:instrText>
+      </w:r>
+      <w:r>
+        <w:rPr>
+          <w:rFonts w:ascii="Times New Roman" w:hAnsi="Times New Roman" w:cs="Times New Roman"/>
+          <w:color w:val="000000" w:themeColor="text1"/>
+          <w:sz w:val="22"/>
+        </w:rPr>
+        <w:fldChar w:fldCharType="separate"/>
+      </w:r>
+      <w:r>
+        <w:rPr>
+          <w:rFonts w:ascii="Times New Roman" w:hAnsi="Times New Roman" w:cs="Times New Roman"/>
+          <w:noProof/>
+          <w:color w:val="000000" w:themeColor="text1"/>
+          <w:sz w:val="22"/>
+        </w:rPr>
+        <w:t>5</w:t>
+      </w:r>
+      <w:r>
+        <w:rPr>
+          <w:rFonts w:ascii="Times New Roman" w:hAnsi="Times New Roman" w:cs="Times New Roman"/>
+          <w:color w:val="000000" w:themeColor="text1"/>
+          <w:sz w:val="22"/>
+        </w:rPr>
+        <w:fldChar w:fldCharType="end"/>
+      </w:r>
+      <w:r>
+        <w:rPr>
+          <w:rFonts w:ascii="Times New Roman" w:hAnsi="Times New Roman" w:cs="Times New Roman"/>
+          <w:color w:val="000000" w:themeColor="text1"/>
+          <w:sz w:val="22"/>
+        </w:rPr>
+        <w:t>: Sơ đồ phân tách từ Use Case nhân sư</w:t>
+      </w:r>
+      <w:bookmarkEnd w:id="25"/>
+    </w:p>
+    <w:p>
+      <w:pPr>
+        <w:rPr>
+          <w:rFonts w:ascii="Times New Roman" w:eastAsiaTheme="majorEastAsia" w:hAnsi="Times New Roman" w:cstheme="majorBidi"/>
+          <w:b/>
+          <w:sz w:val="24"/>
+          <w:szCs w:val="24"/>
+        </w:rPr>
+      </w:pPr>
+      <w:r>
+        <w:br w:type="page"/>
+      </w:r>
+      <w:r>
+        <w:object w:dxaOrig="10069" w:dyaOrig="15061">
+          <v:shape id="_x0000_i1116" type="#_x0000_t75" style="width:443.35pt;height:675.8pt" o:ole="">
+            <v:imagedata r:id="rId26" o:title=""/>
+          </v:shape>
+          <o:OLEObject Type="Embed" ProgID="Visio.Drawing.15" ShapeID="_x0000_i1116" DrawAspect="Content" ObjectID="_1667772562" r:id="rId27"/>
+        </w:object>
+      </w:r>
+    </w:p>
+    <w:p>
+      <w:pPr>
+        <w:pStyle w:val="Chuthich"/>
+        <w:jc w:val="center"/>
+        <w:rPr>
+          <w:rFonts w:ascii="Times New Roman" w:eastAsiaTheme="majorEastAsia" w:hAnsi="Times New Roman" w:cs="Times New Roman"/>
+          <w:b/>
+          <w:sz w:val="32"/>
+          <w:szCs w:val="24"/>
+        </w:rPr>
+      </w:pPr>
+      <w:bookmarkStart w:id="26" w:name="_Toc57159751"/>
+      <w:r>
+        <w:rPr>
+          <w:rFonts w:ascii="Times New Roman" w:hAnsi="Times New Roman" w:cs="Times New Roman"/>
+          <w:sz w:val="22"/>
+        </w:rPr>
+        <w:t xml:space="preserve">Hình </w:t>
+      </w:r>
+      <w:r>
+        <w:rPr>
+          <w:rFonts w:ascii="Times New Roman" w:hAnsi="Times New Roman" w:cs="Times New Roman"/>
+          <w:sz w:val="22"/>
+        </w:rPr>
+        <w:fldChar w:fldCharType="begin"/>
+      </w:r>
+      <w:r>
+        <w:rPr>
+          <w:rFonts w:ascii="Times New Roman" w:hAnsi="Times New Roman" w:cs="Times New Roman"/>
+          <w:sz w:val="22"/>
+        </w:rPr>
+        <w:instrText xml:space="preserve"> STYLEREF 1 \s </w:instrText>
+      </w:r>
+      <w:r>
+        <w:rPr>
+          <w:rFonts w:ascii="Times New Roman" w:hAnsi="Times New Roman" w:cs="Times New Roman"/>
+          <w:sz w:val="22"/>
+        </w:rPr>
+        <w:fldChar w:fldCharType="separate"/>
+      </w:r>
+      <w:r>
+        <w:rPr>
+          <w:rFonts w:ascii="Times New Roman" w:hAnsi="Times New Roman" w:cs="Times New Roman"/>
+          <w:noProof/>
+          <w:sz w:val="22"/>
+        </w:rPr>
+        <w:t>2</w:t>
+      </w:r>
+      <w:r>
+        <w:rPr>
+          <w:rFonts w:ascii="Times New Roman" w:hAnsi="Times New Roman" w:cs="Times New Roman"/>
+          <w:sz w:val="22"/>
+        </w:rPr>
+        <w:fldChar w:fldCharType="end"/>
+      </w:r>
+      <w:r>
+        <w:rPr>
+          <w:rFonts w:ascii="Times New Roman" w:hAnsi="Times New Roman" w:cs="Times New Roman"/>
+          <w:sz w:val="22"/>
+        </w:rPr>
+        <w:t>.</w:t>
+      </w:r>
+      <w:r>
+        <w:rPr>
+          <w:rFonts w:ascii="Times New Roman" w:hAnsi="Times New Roman" w:cs="Times New Roman"/>
+          <w:sz w:val="22"/>
+        </w:rPr>
+        <w:fldChar w:fldCharType="begin"/>
+      </w:r>
+      <w:r>
+        <w:rPr>
+          <w:rFonts w:ascii="Times New Roman" w:hAnsi="Times New Roman" w:cs="Times New Roman"/>
+          <w:sz w:val="22"/>
+        </w:rPr>
+        <w:instrText xml:space="preserve"> SEQ Hình \* ARABIC \s 1 </w:instrText>
+      </w:r>
+      <w:r>
+        <w:rPr>
+          <w:rFonts w:ascii="Times New Roman" w:hAnsi="Times New Roman" w:cs="Times New Roman"/>
+          <w:sz w:val="22"/>
+        </w:rPr>
+        <w:fldChar w:fldCharType="separate"/>
+      </w:r>
+      <w:r>
+        <w:rPr>
+          <w:rFonts w:ascii="Times New Roman" w:hAnsi="Times New Roman" w:cs="Times New Roman"/>
+          <w:noProof/>
+          <w:sz w:val="22"/>
+        </w:rPr>
+        <w:t>6</w:t>
+      </w:r>
+      <w:r>
+        <w:rPr>
+          <w:rFonts w:ascii="Times New Roman" w:hAnsi="Times New Roman" w:cs="Times New Roman"/>
+          <w:sz w:val="22"/>
+        </w:rPr>
+        <w:fldChar w:fldCharType="end"/>
+      </w:r>
+      <w:r>
+        <w:rPr>
+          <w:rFonts w:ascii="Times New Roman" w:hAnsi="Times New Roman" w:cs="Times New Roman"/>
+          <w:sz w:val="22"/>
+        </w:rPr>
+        <w:t>: Sơ đồ phân tách từ Use Case nhân sự</w:t>
+      </w:r>
+      <w:bookmarkEnd w:id="26"/>
+    </w:p>
+    <w:p>
+      <w:pPr>
+        <w:keepNext/>
+      </w:pPr>
+      <w:r>
+        <w:br w:type="page"/>
+      </w:r>
+      <w:r>
+        <w:object w:dxaOrig="8665" w:dyaOrig="13537">
+          <v:shape id="_x0000_i1122" type="#_x0000_t75" style="width:433.25pt;height:677.05pt" o:ole="">
+            <v:imagedata r:id="rId28" o:title=""/>
+          </v:shape>
+          <o:OLEObject Type="Embed" ProgID="Visio.Drawing.15" ShapeID="_x0000_i1122" DrawAspect="Content" ObjectID="_1667772563" r:id="rId29"/>
+        </w:object>
+      </w:r>
+    </w:p>
+    <w:p>
+      <w:pPr>
+        <w:pStyle w:val="Chuthich"/>
+        <w:jc w:val="center"/>
+        <w:rPr>
+          <w:rFonts w:ascii="Times New Roman" w:eastAsiaTheme="majorEastAsia" w:hAnsi="Times New Roman" w:cs="Times New Roman"/>
+          <w:b/>
+          <w:sz w:val="32"/>
+          <w:szCs w:val="24"/>
+        </w:rPr>
+      </w:pPr>
+      <w:bookmarkStart w:id="27" w:name="_Toc57159752"/>
+      <w:r>
+        <w:rPr>
+          <w:rFonts w:ascii="Times New Roman" w:hAnsi="Times New Roman" w:cs="Times New Roman"/>
+          <w:sz w:val="22"/>
+        </w:rPr>
+        <w:t xml:space="preserve">Hình </w:t>
+      </w:r>
+      <w:r>
+        <w:rPr>
+          <w:rFonts w:ascii="Times New Roman" w:hAnsi="Times New Roman" w:cs="Times New Roman"/>
+          <w:sz w:val="22"/>
+        </w:rPr>
+        <w:fldChar w:fldCharType="begin"/>
+      </w:r>
+      <w:r>
+        <w:rPr>
+          <w:rFonts w:ascii="Times New Roman" w:hAnsi="Times New Roman" w:cs="Times New Roman"/>
+          <w:sz w:val="22"/>
+        </w:rPr>
+        <w:instrText xml:space="preserve"> STYLEREF 1 \s </w:instrText>
+      </w:r>
+      <w:r>
+        <w:rPr>
+          <w:rFonts w:ascii="Times New Roman" w:hAnsi="Times New Roman" w:cs="Times New Roman"/>
+          <w:sz w:val="22"/>
+        </w:rPr>
+        <w:fldChar w:fldCharType="separate"/>
+      </w:r>
+      <w:r>
+        <w:rPr>
+          <w:rFonts w:ascii="Times New Roman" w:hAnsi="Times New Roman" w:cs="Times New Roman"/>
+          <w:noProof/>
+          <w:sz w:val="22"/>
+        </w:rPr>
+        <w:t>2</w:t>
+      </w:r>
+      <w:r>
+        <w:rPr>
+          <w:rFonts w:ascii="Times New Roman" w:hAnsi="Times New Roman" w:cs="Times New Roman"/>
+          <w:sz w:val="22"/>
+        </w:rPr>
+        <w:fldChar w:fldCharType="end"/>
+      </w:r>
+      <w:r>
+        <w:rPr>
+          <w:rFonts w:ascii="Times New Roman" w:hAnsi="Times New Roman" w:cs="Times New Roman"/>
+          <w:sz w:val="22"/>
+        </w:rPr>
+        <w:t>.</w:t>
+      </w:r>
+      <w:r>
+        <w:rPr>
+          <w:rFonts w:ascii="Times New Roman" w:hAnsi="Times New Roman" w:cs="Times New Roman"/>
+          <w:sz w:val="22"/>
+        </w:rPr>
+        <w:fldChar w:fldCharType="begin"/>
+      </w:r>
+      <w:r>
+        <w:rPr>
+          <w:rFonts w:ascii="Times New Roman" w:hAnsi="Times New Roman" w:cs="Times New Roman"/>
+          <w:sz w:val="22"/>
+        </w:rPr>
+        <w:instrText xml:space="preserve"> SEQ Hình \* ARABIC \s 1 </w:instrText>
+      </w:r>
+      <w:r>
+        <w:rPr>
+          <w:rFonts w:ascii="Times New Roman" w:hAnsi="Times New Roman" w:cs="Times New Roman"/>
+          <w:sz w:val="22"/>
+        </w:rPr>
+        <w:fldChar w:fldCharType="separate"/>
+      </w:r>
+      <w:r>
+        <w:rPr>
+          <w:rFonts w:ascii="Times New Roman" w:hAnsi="Times New Roman" w:cs="Times New Roman"/>
+          <w:noProof/>
+          <w:sz w:val="22"/>
+        </w:rPr>
+        <w:t>7</w:t>
+      </w:r>
+      <w:r>
+        <w:rPr>
+          <w:rFonts w:ascii="Times New Roman" w:hAnsi="Times New Roman" w:cs="Times New Roman"/>
+          <w:sz w:val="22"/>
+        </w:rPr>
+        <w:fldChar w:fldCharType="end"/>
+      </w:r>
+      <w:r>
+        <w:rPr>
+          <w:rFonts w:ascii="Times New Roman" w:hAnsi="Times New Roman" w:cs="Times New Roman"/>
+          <w:sz w:val="22"/>
+        </w:rPr>
+        <w:t>: Sơ đồ phân tách từ Use Case nhân sự</w:t>
+      </w:r>
+      <w:bookmarkEnd w:id="27"/>
+    </w:p>
+    <w:p>
+      <w:pPr>
         <w:pStyle w:val="u3"/>
-      </w:pPr>
-      <w:bookmarkStart w:id="20" w:name="_Toc57052475"/>
-      <w:r>
+        <w:numPr>
+          <w:ilvl w:val="0"/>
+          <w:numId w:val="0"/>
+        </w:numPr>
+      </w:pPr>
+      <w:r>
+        <w:lastRenderedPageBreak/>
         <w:t>2.1.2. Các Actor trong hệ thống</w:t>
       </w:r>
-      <w:bookmarkEnd w:id="20"/>
+      <w:bookmarkEnd w:id="21"/>
     </w:p>
     <w:p>
       <w:pPr>
         <w:pStyle w:val="u3"/>
       </w:pPr>
-      <w:bookmarkStart w:id="21" w:name="_Toc56721861"/>
-      <w:bookmarkStart w:id="22" w:name="_Toc57052476"/>
+      <w:bookmarkStart w:id="28" w:name="_Toc56721861"/>
+      <w:bookmarkStart w:id="29" w:name="_Toc57052476"/>
       <w:r>
         <w:t>2.1.3. Các Use-Case trong hệ thống</w:t>
       </w:r>
-      <w:bookmarkEnd w:id="21"/>
-      <w:bookmarkEnd w:id="22"/>
+      <w:bookmarkEnd w:id="28"/>
+      <w:bookmarkEnd w:id="29"/>
     </w:p>
     <w:p>
       <w:pPr>
         <w:pStyle w:val="u2"/>
       </w:pPr>
-      <w:bookmarkStart w:id="23" w:name="_Toc56721862"/>
-      <w:bookmarkStart w:id="24" w:name="_Toc57052477"/>
+      <w:bookmarkStart w:id="30" w:name="_Toc56721862"/>
+      <w:bookmarkStart w:id="31" w:name="_Toc57052477"/>
       <w:r>
         <w:t>2.2. Mô tả các Use-case cơ bản và các lược đồ minh họa</w:t>
       </w:r>
-      <w:bookmarkEnd w:id="23"/>
-      <w:bookmarkEnd w:id="24"/>
+      <w:bookmarkEnd w:id="30"/>
+      <w:bookmarkEnd w:id="31"/>
     </w:p>
     <w:p>
       <w:pPr>
         <w:pStyle w:val="u3"/>
       </w:pPr>
-      <w:bookmarkStart w:id="25" w:name="_Toc56721863"/>
-      <w:bookmarkStart w:id="26" w:name="_Toc57052478"/>
+      <w:bookmarkStart w:id="32" w:name="_Toc56721863"/>
+      <w:bookmarkStart w:id="33" w:name="_Toc57052478"/>
       <w:r>
         <w:t>2.2.1. Use-Case đăng nhập</w:t>
       </w:r>
-      <w:bookmarkEnd w:id="25"/>
-      <w:bookmarkEnd w:id="26"/>
+      <w:bookmarkEnd w:id="32"/>
+      <w:bookmarkEnd w:id="33"/>
     </w:p>
     <w:p>
       <w:pPr>
         <w:pStyle w:val="u3"/>
       </w:pPr>
-      <w:bookmarkStart w:id="27" w:name="_Toc56721864"/>
-      <w:bookmarkStart w:id="28" w:name="_Toc57052479"/>
+      <w:bookmarkStart w:id="34" w:name="_Toc56721864"/>
+      <w:bookmarkStart w:id="35" w:name="_Toc57052479"/>
       <w:r>
         <w:t>2.2.2. Use-Case đăng xuất</w:t>
       </w:r>
-      <w:bookmarkEnd w:id="27"/>
-      <w:bookmarkEnd w:id="28"/>
+      <w:bookmarkEnd w:id="34"/>
+      <w:bookmarkEnd w:id="35"/>
     </w:p>
     <w:p>
       <w:pPr>
         <w:pStyle w:val="u3"/>
       </w:pPr>
-      <w:bookmarkStart w:id="29" w:name="_Toc56721865"/>
-      <w:bookmarkStart w:id="30" w:name="_Toc57052480"/>
+      <w:bookmarkStart w:id="36" w:name="_Toc56721865"/>
+      <w:bookmarkStart w:id="37" w:name="_Toc57052480"/>
       <w:r>
         <w:t>2.2.3. Thêm người dùng</w:t>
       </w:r>
-      <w:bookmarkEnd w:id="29"/>
-      <w:bookmarkEnd w:id="30"/>
+      <w:bookmarkEnd w:id="36"/>
+      <w:bookmarkEnd w:id="37"/>
     </w:p>
     <w:p>
       <w:pPr>
         <w:pStyle w:val="u3"/>
       </w:pPr>
-      <w:bookmarkStart w:id="31" w:name="_Toc56721866"/>
-      <w:bookmarkStart w:id="32" w:name="_Toc57052481"/>
+      <w:bookmarkStart w:id="38" w:name="_Toc56721866"/>
+      <w:bookmarkStart w:id="39" w:name="_Toc57052481"/>
       <w:r>
         <w:t>2.2.4. Xóa người dùng</w:t>
       </w:r>
-      <w:bookmarkEnd w:id="31"/>
-      <w:bookmarkEnd w:id="32"/>
+      <w:bookmarkEnd w:id="38"/>
+      <w:bookmarkEnd w:id="39"/>
     </w:p>
     <w:p>
       <w:pPr>
         <w:pStyle w:val="u3"/>
       </w:pPr>
-      <w:bookmarkStart w:id="33" w:name="_Toc56721867"/>
-      <w:bookmarkStart w:id="34" w:name="_Toc57052482"/>
+      <w:bookmarkStart w:id="40" w:name="_Toc56721867"/>
+      <w:bookmarkStart w:id="41" w:name="_Toc57052482"/>
       <w:r>
         <w:t>2.2.5. Nhập hồ sơ nhân viên mới</w:t>
       </w:r>
-      <w:bookmarkEnd w:id="33"/>
-      <w:bookmarkEnd w:id="34"/>
+      <w:bookmarkEnd w:id="40"/>
+      <w:bookmarkEnd w:id="41"/>
     </w:p>
     <w:p>
       <w:pPr>
         <w:pStyle w:val="u3"/>
       </w:pPr>
-      <w:bookmarkStart w:id="35" w:name="_Toc56721868"/>
-      <w:bookmarkStart w:id="36" w:name="_Toc57052483"/>
+      <w:bookmarkStart w:id="42" w:name="_Toc56721868"/>
+      <w:bookmarkStart w:id="43" w:name="_Toc57052483"/>
       <w:r>
         <w:t>2.2.6. Cập nhật hồ sơ nhân viên</w:t>
       </w:r>
-      <w:bookmarkEnd w:id="35"/>
-      <w:bookmarkEnd w:id="36"/>
+      <w:bookmarkEnd w:id="42"/>
+      <w:bookmarkEnd w:id="43"/>
     </w:p>
     <w:p>
       <w:pPr>
         <w:pStyle w:val="u3"/>
       </w:pPr>
-      <w:bookmarkStart w:id="37" w:name="_Toc56721869"/>
-      <w:bookmarkStart w:id="38" w:name="_Toc57052484"/>
+      <w:bookmarkStart w:id="44" w:name="_Toc56721869"/>
+      <w:bookmarkStart w:id="45" w:name="_Toc57052484"/>
       <w:r>
         <w:t>2.2.7. Xem danh sách nhân viên</w:t>
       </w:r>
-      <w:bookmarkEnd w:id="37"/>
-      <w:bookmarkEnd w:id="38"/>
+      <w:bookmarkEnd w:id="44"/>
+      <w:bookmarkEnd w:id="45"/>
     </w:p>
     <w:p>
       <w:pPr>
         <w:pStyle w:val="u3"/>
       </w:pPr>
-      <w:bookmarkStart w:id="39" w:name="_Toc56721870"/>
-      <w:bookmarkStart w:id="40" w:name="_Toc57052485"/>
+      <w:bookmarkStart w:id="46" w:name="_Toc56721870"/>
+      <w:bookmarkStart w:id="47" w:name="_Toc57052485"/>
       <w:r>
         <w:t>2.2.8. Chấm công</w:t>
       </w:r>
-      <w:bookmarkEnd w:id="39"/>
-      <w:bookmarkEnd w:id="40"/>
+      <w:bookmarkEnd w:id="46"/>
+      <w:bookmarkEnd w:id="47"/>
     </w:p>
     <w:p>
       <w:pPr>
         <w:pStyle w:val="u3"/>
       </w:pPr>
-      <w:bookmarkStart w:id="41" w:name="_Toc56721871"/>
-      <w:bookmarkStart w:id="42" w:name="_Toc57052486"/>
+      <w:bookmarkStart w:id="48" w:name="_Toc56721871"/>
+      <w:bookmarkStart w:id="49" w:name="_Toc57052486"/>
       <w:r>
         <w:t>2.2.9. Chi lương</w:t>
       </w:r>
-      <w:bookmarkEnd w:id="41"/>
-      <w:bookmarkEnd w:id="42"/>
+      <w:bookmarkEnd w:id="48"/>
+      <w:bookmarkEnd w:id="49"/>
     </w:p>
     <w:p>
       <w:pPr>
@@ -9077,14 +10551,14 @@
           <w:noProof/>
         </w:rPr>
       </w:pPr>
-      <w:bookmarkStart w:id="43" w:name="_Toc56721872"/>
-      <w:bookmarkStart w:id="44" w:name="_Toc57052487"/>
+      <w:bookmarkStart w:id="50" w:name="_Toc56721872"/>
+      <w:bookmarkStart w:id="51" w:name="_Toc57052487"/>
       <w:r>
         <w:lastRenderedPageBreak/>
         <w:t>Thiết kế và lưu trữ dữ liệu</w:t>
       </w:r>
-      <w:bookmarkEnd w:id="43"/>
-      <w:bookmarkEnd w:id="44"/>
+      <w:bookmarkEnd w:id="50"/>
+      <w:bookmarkEnd w:id="51"/>
       <w:r>
         <w:rPr>
           <w:noProof/>
@@ -9096,97 +10570,97 @@
       <w:pPr>
         <w:pStyle w:val="u2"/>
       </w:pPr>
-      <w:bookmarkStart w:id="45" w:name="_Toc56721873"/>
-      <w:bookmarkStart w:id="46" w:name="_Toc57052488"/>
+      <w:bookmarkStart w:id="52" w:name="_Toc56721873"/>
+      <w:bookmarkStart w:id="53" w:name="_Toc57052488"/>
       <w:r>
         <w:t>3.1. Các đối tượng, thuộc tính và phương thức của đối tượng</w:t>
       </w:r>
-      <w:bookmarkEnd w:id="45"/>
-      <w:bookmarkEnd w:id="46"/>
+      <w:bookmarkEnd w:id="52"/>
+      <w:bookmarkEnd w:id="53"/>
     </w:p>
     <w:p>
       <w:pPr>
         <w:pStyle w:val="u3"/>
       </w:pPr>
-      <w:bookmarkStart w:id="47" w:name="_Toc56721874"/>
-      <w:bookmarkStart w:id="48" w:name="_Toc57052489"/>
+      <w:bookmarkStart w:id="54" w:name="_Toc56721874"/>
+      <w:bookmarkStart w:id="55" w:name="_Toc57052489"/>
       <w:r>
         <w:t>3.1.1. Các đối tượng</w:t>
       </w:r>
-      <w:bookmarkEnd w:id="47"/>
-      <w:bookmarkEnd w:id="48"/>
+      <w:bookmarkEnd w:id="54"/>
+      <w:bookmarkEnd w:id="55"/>
     </w:p>
     <w:p>
       <w:pPr>
         <w:pStyle w:val="u3"/>
       </w:pPr>
-      <w:bookmarkStart w:id="49" w:name="_Toc56721875"/>
-      <w:bookmarkStart w:id="50" w:name="_Toc57052490"/>
+      <w:bookmarkStart w:id="56" w:name="_Toc56721875"/>
+      <w:bookmarkStart w:id="57" w:name="_Toc57052490"/>
       <w:r>
         <w:t>3.1.2. Thuộc tính và phương thức các lớp</w:t>
       </w:r>
-      <w:bookmarkEnd w:id="49"/>
-      <w:bookmarkEnd w:id="50"/>
+      <w:bookmarkEnd w:id="56"/>
+      <w:bookmarkEnd w:id="57"/>
     </w:p>
     <w:p>
       <w:pPr>
         <w:pStyle w:val="u3"/>
       </w:pPr>
-      <w:bookmarkStart w:id="51" w:name="_Toc56721876"/>
-      <w:bookmarkStart w:id="52" w:name="_Toc57052491"/>
+      <w:bookmarkStart w:id="58" w:name="_Toc56721876"/>
+      <w:bookmarkStart w:id="59" w:name="_Toc57052491"/>
       <w:r>
         <w:t>3.1.3. Sơ đồ lớp</w:t>
       </w:r>
-      <w:bookmarkEnd w:id="51"/>
-      <w:bookmarkEnd w:id="52"/>
+      <w:bookmarkEnd w:id="58"/>
+      <w:bookmarkEnd w:id="59"/>
     </w:p>
     <w:p>
       <w:pPr>
         <w:pStyle w:val="u2"/>
       </w:pPr>
-      <w:bookmarkStart w:id="53" w:name="_Toc56721877"/>
-      <w:bookmarkStart w:id="54" w:name="_Toc57052492"/>
+      <w:bookmarkStart w:id="60" w:name="_Toc56721877"/>
+      <w:bookmarkStart w:id="61" w:name="_Toc57052492"/>
       <w:r>
         <w:t>3.2. Thiết kế và lưu trữ dữ liệu</w:t>
       </w:r>
-      <w:bookmarkEnd w:id="53"/>
-      <w:bookmarkEnd w:id="54"/>
+      <w:bookmarkEnd w:id="60"/>
+      <w:bookmarkEnd w:id="61"/>
     </w:p>
     <w:p>
       <w:pPr>
         <w:pStyle w:val="u3"/>
       </w:pPr>
-      <w:bookmarkStart w:id="55" w:name="_Toc56721878"/>
-      <w:bookmarkStart w:id="56" w:name="_Toc57052493"/>
+      <w:bookmarkStart w:id="62" w:name="_Toc56721878"/>
+      <w:bookmarkStart w:id="63" w:name="_Toc57052493"/>
       <w:r>
         <w:t>3.2.1. Mối quan hệ giữa các đối tượng trong hệ thống</w:t>
       </w:r>
-      <w:bookmarkEnd w:id="55"/>
-      <w:bookmarkEnd w:id="56"/>
+      <w:bookmarkEnd w:id="62"/>
+      <w:bookmarkEnd w:id="63"/>
     </w:p>
     <w:p>
       <w:pPr>
         <w:pStyle w:val="u3"/>
       </w:pPr>
-      <w:bookmarkStart w:id="57" w:name="_Toc56721879"/>
-      <w:bookmarkStart w:id="58" w:name="_Toc57052494"/>
+      <w:bookmarkStart w:id="64" w:name="_Toc56721879"/>
+      <w:bookmarkStart w:id="65" w:name="_Toc57052494"/>
       <w:r>
         <w:t>3.2.2. Mô tả các bảng</w:t>
       </w:r>
-      <w:bookmarkEnd w:id="57"/>
-      <w:bookmarkEnd w:id="58"/>
+      <w:bookmarkEnd w:id="64"/>
+      <w:bookmarkEnd w:id="65"/>
     </w:p>
     <w:p>
       <w:pPr>
         <w:pStyle w:val="u3"/>
       </w:pPr>
-      <w:bookmarkStart w:id="59" w:name="_Toc56721880"/>
-      <w:bookmarkStart w:id="60" w:name="_Toc57052495"/>
+      <w:bookmarkStart w:id="66" w:name="_Toc56721880"/>
+      <w:bookmarkStart w:id="67" w:name="_Toc57052495"/>
       <w:r>
         <w:t>3.3.3. Thiết kế giao diện</w:t>
       </w:r>
-      <w:bookmarkEnd w:id="59"/>
-      <w:bookmarkEnd w:id="60"/>
+      <w:bookmarkEnd w:id="66"/>
+      <w:bookmarkEnd w:id="67"/>
     </w:p>
     <w:p/>
     <w:p/>
@@ -9296,7 +10770,7 @@
         <w:noProof/>
         <w:color w:val="000000" w:themeColor="text1"/>
       </w:rPr>
-      <w:t>4</w:t>
+      <w:t>10</w:t>
     </w:r>
     <w:r>
       <w:rPr>
@@ -9317,14 +10791,7 @@
         <w:rFonts w:ascii="Times New Roman" w:hAnsi="Times New Roman" w:cs="Times New Roman"/>
         <w:color w:val="000000" w:themeColor="text1"/>
       </w:rPr>
-      <w:t>GVHD: Đinh Anh Tuấn</w:t>
-    </w:r>
-    <w:r>
-      <w:rPr>
-        <w:rFonts w:ascii="Times New Roman" w:hAnsi="Times New Roman" w:cs="Times New Roman"/>
-        <w:color w:val="000000" w:themeColor="text1"/>
-      </w:rPr>
-      <w:t xml:space="preserve"> </w:t>
+      <w:t xml:space="preserve">GVHD: Đinh Anh Tuấn </w:t>
     </w:r>
   </w:p>
 </w:ftr>
@@ -9445,7 +10912,7 @@
         <w:b/>
         <w:noProof/>
       </w:rPr>
-      <w:t>Chương 1:</w:t>
+      <w:t>Chương 2:</w:t>
     </w:r>
     <w:r>
       <w:rPr>
@@ -10682,7 +12149,6 @@
   </w:style>
   <w:style w:type="character" w:customStyle="1" w:styleId="u2Char">
     <w:name w:val="Đầu đề 2 Char"/>
-    <w:aliases w:val="Cấp 1 Char"/>
     <w:basedOn w:val="Phngmcinhcuaoanvn"/>
     <w:link w:val="u2"/>
     <w:uiPriority w:val="9"/>
@@ -10948,569 +12414,6 @@
 </w:styles>
 </file>
 
-<file path=word/glossary/document.xml><?xml version="1.0" encoding="utf-8"?>
-<w:glossaryDocument xmlns:wpc="http://schemas.microsoft.com/office/word/2010/wordprocessingCanvas" xmlns:cx="http://schemas.microsoft.com/office/drawing/2014/chartex" xmlns:mc="http://schemas.openxmlformats.org/markup-compatibility/2006" xmlns:o="urn:schemas-microsoft-com:office:office" xmlns:r="http://schemas.openxmlformats.org/officeDocument/2006/relationships" xmlns:m="http://schemas.openxmlformats.org/officeDocument/2006/math" xmlns:v="urn:schemas-microsoft-com:vml" xmlns:wp14="http://schemas.microsoft.com/office/word/2010/wordprocessingDrawing" xmlns:wp="http://schemas.openxmlformats.org/drawingml/2006/wordprocessingDrawing" xmlns:w10="urn:schemas-microsoft-com:office:word" xmlns:w="http://schemas.openxmlformats.org/wordprocessingml/2006/main" xmlns:w14="http://schemas.microsoft.com/office/word/2010/wordml" xmlns:w15="http://schemas.microsoft.com/office/word/2012/wordml" xmlns:w16se="http://schemas.microsoft.com/office/word/2015/wordml/symex" xmlns:wpg="http://schemas.microsoft.com/office/word/2010/wordprocessingGroup" xmlns:wpi="http://schemas.microsoft.com/office/word/2010/wordprocessingInk" xmlns:wne="http://schemas.microsoft.com/office/word/2006/wordml" xmlns:wps="http://schemas.microsoft.com/office/word/2010/wordprocessingShape" mc:Ignorable="w14 w15 w16se wp14"/>
-</file>
-
-<file path=word/glossary/fontTable.xml><?xml version="1.0" encoding="utf-8"?>
-<w:fonts xmlns:mc="http://schemas.openxmlformats.org/markup-compatibility/2006" xmlns:r="http://schemas.openxmlformats.org/officeDocument/2006/relationships" xmlns:w="http://schemas.openxmlformats.org/wordprocessingml/2006/main" xmlns:w14="http://schemas.microsoft.com/office/word/2010/wordml" xmlns:w15="http://schemas.microsoft.com/office/word/2012/wordml" xmlns:w16se="http://schemas.microsoft.com/office/word/2015/wordml/symex" mc:Ignorable="w14 w15 w16se">
-  <w:font w:name="Times New Roman">
-    <w:panose1 w:val="02020603050405020304"/>
-    <w:charset w:val="00"/>
-    <w:family w:val="roman"/>
-    <w:pitch w:val="variable"/>
-    <w:sig w:usb0="E0002AFF" w:usb1="C0007843" w:usb2="00000009" w:usb3="00000000" w:csb0="000001FF" w:csb1="00000000"/>
-  </w:font>
-  <w:font w:name="Wingdings">
-    <w:panose1 w:val="05000000000000000000"/>
-    <w:charset w:val="02"/>
-    <w:family w:val="auto"/>
-    <w:pitch w:val="variable"/>
-    <w:sig w:usb0="00000000" w:usb1="10000000" w:usb2="00000000" w:usb3="00000000" w:csb0="80000000" w:csb1="00000000"/>
-  </w:font>
-  <w:font w:name="Courier New">
-    <w:panose1 w:val="02070309020205020404"/>
-    <w:charset w:val="00"/>
-    <w:family w:val="modern"/>
-    <w:pitch w:val="fixed"/>
-    <w:sig w:usb0="E0002EFF" w:usb1="C0007843" w:usb2="00000009" w:usb3="00000000" w:csb0="000001FF" w:csb1="00000000"/>
-  </w:font>
-  <w:font w:name="Symbol">
-    <w:panose1 w:val="05050102010706020507"/>
-    <w:charset w:val="02"/>
-    <w:family w:val="roman"/>
-    <w:pitch w:val="variable"/>
-    <w:sig w:usb0="00000000" w:usb1="10000000" w:usb2="00000000" w:usb3="00000000" w:csb0="80000000" w:csb1="00000000"/>
-  </w:font>
-  <w:font w:name="Calibri">
-    <w:panose1 w:val="020F0502020204030204"/>
-    <w:charset w:val="00"/>
-    <w:family w:val="swiss"/>
-    <w:pitch w:val="variable"/>
-    <w:sig w:usb0="E0002AFF" w:usb1="4000ACFF" w:usb2="00000001" w:usb3="00000000" w:csb0="000001FF" w:csb1="00000000"/>
-  </w:font>
-  <w:font w:name="Calibri Light">
-    <w:panose1 w:val="020F0302020204030204"/>
-    <w:charset w:val="00"/>
-    <w:family w:val="swiss"/>
-    <w:pitch w:val="variable"/>
-    <w:sig w:usb0="A0002AEF" w:usb1="4000207B" w:usb2="00000000" w:usb3="00000000" w:csb0="000001FF" w:csb1="00000000"/>
-  </w:font>
-  <w:font w:name="Segoe UI">
-    <w:panose1 w:val="020B0502040204020203"/>
-    <w:charset w:val="00"/>
-    <w:family w:val="swiss"/>
-    <w:pitch w:val="variable"/>
-    <w:sig w:usb0="E4002EFF" w:usb1="C000E47F" w:usb2="00000009" w:usb3="00000000" w:csb0="000001FF" w:csb1="00000000"/>
-  </w:font>
-  <w:font w:name=".VnTime">
-    <w:altName w:val="Courier New"/>
-    <w:charset w:val="00"/>
-    <w:family w:val="swiss"/>
-    <w:pitch w:val="variable"/>
-    <w:sig w:usb0="00000003" w:usb1="00000000" w:usb2="00000000" w:usb3="00000000" w:csb0="00000001" w:csb1="00000000"/>
-  </w:font>
-  <w:font w:name="TimesNewRomanPSMT">
-    <w:panose1 w:val="00000000000000000000"/>
-    <w:charset w:val="80"/>
-    <w:family w:val="auto"/>
-    <w:notTrueType/>
-    <w:pitch w:val="default"/>
-    <w:sig w:usb0="00000001" w:usb1="08070000" w:usb2="00000010" w:usb3="00000000" w:csb0="00020000" w:csb1="00000000"/>
-  </w:font>
-</w:fonts>
-</file>
-
-<file path=word/glossary/settings.xml><?xml version="1.0" encoding="utf-8"?>
-<w:settings xmlns:mc="http://schemas.openxmlformats.org/markup-compatibility/2006" xmlns:o="urn:schemas-microsoft-com:office:office" xmlns:r="http://schemas.openxmlformats.org/officeDocument/2006/relationships" xmlns:m="http://schemas.openxmlformats.org/officeDocument/2006/math" xmlns:v="urn:schemas-microsoft-com:vml" xmlns:w10="urn:schemas-microsoft-com:office:word" xmlns:w="http://schemas.openxmlformats.org/wordprocessingml/2006/main" xmlns:w14="http://schemas.microsoft.com/office/word/2010/wordml" xmlns:w15="http://schemas.microsoft.com/office/word/2012/wordml" xmlns:w16se="http://schemas.microsoft.com/office/word/2015/wordml/symex" xmlns:sl="http://schemas.openxmlformats.org/schemaLibrary/2006/main" mc:Ignorable="w14 w15 w16se">
-  <w:view w:val="normal"/>
-  <w:defaultTabStop w:val="720"/>
-  <w:characterSpacingControl w:val="doNotCompress"/>
-  <w:compat>
-    <w:useFELayout/>
-    <w:compatSetting w:name="compatibilityMode" w:uri="http://schemas.microsoft.com/office/word" w:val="15"/>
-    <w:compatSetting w:name="overrideTableStyleFontSizeAndJustification" w:uri="http://schemas.microsoft.com/office/word" w:val="1"/>
-    <w:compatSetting w:name="enableOpenTypeFeatures" w:uri="http://schemas.microsoft.com/office/word" w:val="1"/>
-    <w:compatSetting w:name="doNotFlipMirrorIndents" w:uri="http://schemas.microsoft.com/office/word" w:val="1"/>
-    <w:compatSetting w:name="differentiateMultirowTableHeaders" w:uri="http://schemas.microsoft.com/office/word" w:val="1"/>
-  </w:compat>
-  <w:rsids>
-    <w:rsidRoot w:val="00DA4FAD"/>
-    <w:rsid w:val="00DA4FAD"/>
-    <w:rsid w:val="00EA474C"/>
-  </w:rsids>
-  <m:mathPr>
-    <m:mathFont m:val="Cambria Math"/>
-    <m:brkBin m:val="before"/>
-    <m:brkBinSub m:val="--"/>
-    <m:smallFrac m:val="0"/>
-    <m:dispDef/>
-    <m:lMargin m:val="0"/>
-    <m:rMargin m:val="0"/>
-    <m:defJc m:val="centerGroup"/>
-    <m:wrapIndent m:val="1440"/>
-    <m:intLim m:val="subSup"/>
-    <m:naryLim m:val="undOvr"/>
-  </m:mathPr>
-  <w:themeFontLang w:val="en-US"/>
-  <w:clrSchemeMapping w:bg1="light1" w:t1="dark1" w:bg2="light2" w:t2="dark2" w:accent1="accent1" w:accent2="accent2" w:accent3="accent3" w:accent4="accent4" w:accent5="accent5" w:accent6="accent6" w:hyperlink="hyperlink" w:followedHyperlink="followedHyperlink"/>
-  <w:decimalSymbol w:val="."/>
-  <w:listSeparator w:val=","/>
-  <w15:chartTrackingRefBased/>
-</w:settings>
-</file>
-
-<file path=word/glossary/styles.xml><?xml version="1.0" encoding="utf-8"?>
-<w:styles xmlns:mc="http://schemas.openxmlformats.org/markup-compatibility/2006" xmlns:r="http://schemas.openxmlformats.org/officeDocument/2006/relationships" xmlns:w="http://schemas.openxmlformats.org/wordprocessingml/2006/main" xmlns:w14="http://schemas.microsoft.com/office/word/2010/wordml" xmlns:w15="http://schemas.microsoft.com/office/word/2012/wordml" xmlns:w16se="http://schemas.microsoft.com/office/word/2015/wordml/symex" mc:Ignorable="w14 w15 w16se">
-  <w:docDefaults>
-    <w:rPrDefault>
-      <w:rPr>
-        <w:rFonts w:asciiTheme="minorHAnsi" w:eastAsiaTheme="minorEastAsia" w:hAnsiTheme="minorHAnsi" w:cstheme="minorBidi"/>
-        <w:sz w:val="22"/>
-        <w:szCs w:val="22"/>
-        <w:lang w:val="en-US" w:eastAsia="en-US" w:bidi="ar-SA"/>
-      </w:rPr>
-    </w:rPrDefault>
-    <w:pPrDefault>
-      <w:pPr>
-        <w:spacing w:after="160" w:line="259" w:lineRule="auto"/>
-      </w:pPr>
-    </w:pPrDefault>
-  </w:docDefaults>
-  <w:latentStyles w:defLockedState="0" w:defUIPriority="99" w:defSemiHidden="0" w:defUnhideWhenUsed="0" w:defQFormat="0" w:count="371">
-    <w:lsdException w:name="Normal" w:uiPriority="0" w:qFormat="1"/>
-    <w:lsdException w:name="heading 1" w:uiPriority="9" w:qFormat="1"/>
-    <w:lsdException w:name="heading 2" w:semiHidden="1" w:uiPriority="9" w:unhideWhenUsed="1" w:qFormat="1"/>
-    <w:lsdException w:name="heading 3" w:semiHidden="1" w:uiPriority="9" w:unhideWhenUsed="1" w:qFormat="1"/>
-    <w:lsdException w:name="heading 4" w:semiHidden="1" w:uiPriority="9" w:unhideWhenUsed="1" w:qFormat="1"/>
-    <w:lsdException w:name="heading 5" w:semiHidden="1" w:uiPriority="9" w:unhideWhenUsed="1" w:qFormat="1"/>
-    <w:lsdException w:name="heading 6" w:semiHidden="1" w:uiPriority="9" w:unhideWhenUsed="1" w:qFormat="1"/>
-    <w:lsdException w:name="heading 7" w:semiHidden="1" w:uiPriority="9" w:unhideWhenUsed="1" w:qFormat="1"/>
-    <w:lsdException w:name="heading 8" w:semiHidden="1" w:uiPriority="9" w:unhideWhenUsed="1" w:qFormat="1"/>
-    <w:lsdException w:name="heading 9" w:semiHidden="1" w:uiPriority="9" w:unhideWhenUsed="1" w:qFormat="1"/>
-    <w:lsdException w:name="index 1" w:semiHidden="1" w:unhideWhenUsed="1"/>
-    <w:lsdException w:name="index 2" w:semiHidden="1" w:unhideWhenUsed="1"/>
-    <w:lsdException w:name="index 3" w:semiHidden="1" w:unhideWhenUsed="1"/>
-    <w:lsdException w:name="index 4" w:semiHidden="1" w:unhideWhenUsed="1"/>
-    <w:lsdException w:name="index 5" w:semiHidden="1" w:unhideWhenUsed="1"/>
-    <w:lsdException w:name="index 6" w:semiHidden="1" w:unhideWhenUsed="1"/>
-    <w:lsdException w:name="index 7" w:semiHidden="1" w:unhideWhenUsed="1"/>
-    <w:lsdException w:name="index 8" w:semiHidden="1" w:unhideWhenUsed="1"/>
-    <w:lsdException w:name="index 9" w:semiHidden="1" w:unhideWhenUsed="1"/>
-    <w:lsdException w:name="toc 1" w:semiHidden="1" w:uiPriority="39" w:unhideWhenUsed="1"/>
-    <w:lsdException w:name="toc 2" w:semiHidden="1" w:uiPriority="39" w:unhideWhenUsed="1"/>
-    <w:lsdException w:name="toc 3" w:semiHidden="1" w:uiPriority="39" w:unhideWhenUsed="1"/>
-    <w:lsdException w:name="toc 4" w:semiHidden="1" w:uiPriority="39" w:unhideWhenUsed="1"/>
-    <w:lsdException w:name="toc 5" w:semiHidden="1" w:uiPriority="39" w:unhideWhenUsed="1"/>
-    <w:lsdException w:name="toc 6" w:semiHidden="1" w:uiPriority="39" w:unhideWhenUsed="1"/>
-    <w:lsdException w:name="toc 7" w:semiHidden="1" w:uiPriority="39" w:unhideWhenUsed="1"/>
-    <w:lsdException w:name="toc 8" w:semiHidden="1" w:uiPriority="39" w:unhideWhenUsed="1"/>
-    <w:lsdException w:name="toc 9" w:semiHidden="1" w:uiPriority="39" w:unhideWhenUsed="1"/>
-    <w:lsdException w:name="Normal Indent" w:semiHidden="1" w:unhideWhenUsed="1"/>
-    <w:lsdException w:name="footnote text" w:semiHidden="1" w:unhideWhenUsed="1"/>
-    <w:lsdException w:name="annotation text" w:semiHidden="1" w:unhideWhenUsed="1"/>
-    <w:lsdException w:name="header" w:semiHidden="1" w:unhideWhenUsed="1"/>
-    <w:lsdException w:name="footer" w:semiHidden="1" w:unhideWhenUsed="1"/>
-    <w:lsdException w:name="index heading" w:semiHidden="1" w:unhideWhenUsed="1"/>
-    <w:lsdException w:name="caption" w:semiHidden="1" w:uiPriority="35" w:unhideWhenUsed="1" w:qFormat="1"/>
-    <w:lsdException w:name="table of figures" w:semiHidden="1" w:unhideWhenUsed="1"/>
-    <w:lsdException w:name="envelope address" w:semiHidden="1" w:unhideWhenUsed="1"/>
-    <w:lsdException w:name="envelope return" w:semiHidden="1" w:unhideWhenUsed="1"/>
-    <w:lsdException w:name="footnote reference" w:semiHidden="1" w:unhideWhenUsed="1"/>
-    <w:lsdException w:name="annotation reference" w:semiHidden="1" w:unhideWhenUsed="1"/>
-    <w:lsdException w:name="line number" w:semiHidden="1" w:unhideWhenUsed="1"/>
-    <w:lsdException w:name="page number" w:semiHidden="1" w:unhideWhenUsed="1"/>
-    <w:lsdException w:name="endnote reference" w:semiHidden="1" w:unhideWhenUsed="1"/>
-    <w:lsdException w:name="endnote text" w:semiHidden="1" w:unhideWhenUsed="1"/>
-    <w:lsdException w:name="table of authorities" w:semiHidden="1" w:unhideWhenUsed="1"/>
-    <w:lsdException w:name="macro" w:semiHidden="1" w:unhideWhenUsed="1"/>
-    <w:lsdException w:name="toa heading" w:semiHidden="1" w:unhideWhenUsed="1"/>
-    <w:lsdException w:name="List" w:semiHidden="1" w:unhideWhenUsed="1"/>
-    <w:lsdException w:name="List Bullet" w:semiHidden="1" w:unhideWhenUsed="1"/>
-    <w:lsdException w:name="List Number" w:semiHidden="1" w:unhideWhenUsed="1"/>
-    <w:lsdException w:name="List 2" w:semiHidden="1" w:unhideWhenUsed="1"/>
-    <w:lsdException w:name="List 3" w:semiHidden="1" w:unhideWhenUsed="1"/>
-    <w:lsdException w:name="List 4" w:semiHidden="1" w:unhideWhenUsed="1"/>
-    <w:lsdException w:name="List 5" w:semiHidden="1" w:unhideWhenUsed="1"/>
-    <w:lsdException w:name="List Bullet 2" w:semiHidden="1" w:unhideWhenUsed="1"/>
-    <w:lsdException w:name="List Bullet 3" w:semiHidden="1" w:unhideWhenUsed="1"/>
-    <w:lsdException w:name="List Bullet 4" w:semiHidden="1" w:unhideWhenUsed="1"/>
-    <w:lsdException w:name="List Bullet 5" w:semiHidden="1" w:unhideWhenUsed="1"/>
-    <w:lsdException w:name="List Number 2" w:semiHidden="1" w:unhideWhenUsed="1"/>
-    <w:lsdException w:name="List Number 3" w:semiHidden="1" w:unhideWhenUsed="1"/>
-    <w:lsdException w:name="List Number 4" w:semiHidden="1" w:unhideWhenUsed="1"/>
-    <w:lsdException w:name="List Number 5" w:semiHidden="1" w:unhideWhenUsed="1"/>
-    <w:lsdException w:name="Title" w:uiPriority="10" w:qFormat="1"/>
-    <w:lsdException w:name="Closing" w:semiHidden="1" w:unhideWhenUsed="1"/>
-    <w:lsdException w:name="Signature" w:semiHidden="1" w:unhideWhenUsed="1"/>
-    <w:lsdException w:name="Default Paragraph Font" w:semiHidden="1" w:uiPriority="1" w:unhideWhenUsed="1"/>
-    <w:lsdException w:name="Body Text" w:semiHidden="1" w:unhideWhenUsed="1"/>
-    <w:lsdException w:name="Body Text Indent" w:semiHidden="1" w:unhideWhenUsed="1"/>
-    <w:lsdException w:name="List Continue" w:semiHidden="1" w:unhideWhenUsed="1"/>
-    <w:lsdException w:name="List Continue 2" w:semiHidden="1" w:unhideWhenUsed="1"/>
-    <w:lsdException w:name="List Continue 3" w:semiHidden="1" w:unhideWhenUsed="1"/>
-    <w:lsdException w:name="List Continue 4" w:semiHidden="1" w:unhideWhenUsed="1"/>
-    <w:lsdException w:name="List Continue 5" w:semiHidden="1" w:unhideWhenUsed="1"/>
-    <w:lsdException w:name="Message Header" w:semiHidden="1" w:unhideWhenUsed="1"/>
-    <w:lsdException w:name="Subtitle" w:uiPriority="11" w:qFormat="1"/>
-    <w:lsdException w:name="Salutation" w:semiHidden="1" w:unhideWhenUsed="1"/>
-    <w:lsdException w:name="Date" w:semiHidden="1" w:unhideWhenUsed="1"/>
-    <w:lsdException w:name="Body Text First Indent" w:semiHidden="1" w:unhideWhenUsed="1"/>
-    <w:lsdException w:name="Body Text First Indent 2" w:semiHidden="1" w:unhideWhenUsed="1"/>
-    <w:lsdException w:name="Note Heading" w:semiHidden="1" w:unhideWhenUsed="1"/>
-    <w:lsdException w:name="Body Text 2" w:semiHidden="1" w:unhideWhenUsed="1"/>
-    <w:lsdException w:name="Body Text 3" w:semiHidden="1" w:unhideWhenUsed="1"/>
-    <w:lsdException w:name="Body Text Indent 2" w:semiHidden="1" w:unhideWhenUsed="1"/>
-    <w:lsdException w:name="Body Text Indent 3" w:semiHidden="1" w:unhideWhenUsed="1"/>
-    <w:lsdException w:name="Block Text" w:semiHidden="1" w:unhideWhenUsed="1"/>
-    <w:lsdException w:name="Hyperlink" w:semiHidden="1" w:unhideWhenUsed="1"/>
-    <w:lsdException w:name="FollowedHyperlink" w:semiHidden="1" w:unhideWhenUsed="1"/>
-    <w:lsdException w:name="Strong" w:uiPriority="22" w:qFormat="1"/>
-    <w:lsdException w:name="Emphasis" w:uiPriority="20" w:qFormat="1"/>
-    <w:lsdException w:name="Document Map" w:semiHidden="1" w:unhideWhenUsed="1"/>
-    <w:lsdException w:name="Plain Text" w:semiHidden="1" w:unhideWhenUsed="1"/>
-    <w:lsdException w:name="E-mail Signature" w:semiHidden="1" w:unhideWhenUsed="1"/>
-    <w:lsdException w:name="HTML Top of Form" w:semiHidden="1" w:unhideWhenUsed="1"/>
-    <w:lsdException w:name="HTML Bottom of Form" w:semiHidden="1" w:unhideWhenUsed="1"/>
-    <w:lsdException w:name="Normal (Web)" w:semiHidden="1" w:unhideWhenUsed="1"/>
-    <w:lsdException w:name="HTML Acronym" w:semiHidden="1" w:unhideWhenUsed="1"/>
-    <w:lsdException w:name="HTML Address" w:semiHidden="1" w:unhideWhenUsed="1"/>
-    <w:lsdException w:name="HTML Cite" w:semiHidden="1" w:unhideWhenUsed="1"/>
-    <w:lsdException w:name="HTML Code" w:semiHidden="1" w:unhideWhenUsed="1"/>
-    <w:lsdException w:name="HTML Definition" w:semiHidden="1" w:unhideWhenUsed="1"/>
-    <w:lsdException w:name="HTML Keyboard" w:semiHidden="1" w:unhideWhenUsed="1"/>
-    <w:lsdException w:name="HTML Preformatted" w:semiHidden="1" w:unhideWhenUsed="1"/>
-    <w:lsdException w:name="HTML Sample" w:semiHidden="1" w:unhideWhenUsed="1"/>
-    <w:lsdException w:name="HTML Typewriter" w:semiHidden="1" w:unhideWhenUsed="1"/>
-    <w:lsdException w:name="HTML Variable" w:semiHidden="1" w:unhideWhenUsed="1"/>
-    <w:lsdException w:name="Normal Table" w:semiHidden="1" w:unhideWhenUsed="1"/>
-    <w:lsdException w:name="annotation subject" w:semiHidden="1" w:unhideWhenUsed="1"/>
-    <w:lsdException w:name="No List" w:semiHidden="1" w:unhideWhenUsed="1"/>
-    <w:lsdException w:name="Outline List 1" w:semiHidden="1" w:unhideWhenUsed="1"/>
-    <w:lsdException w:name="Outline List 2" w:semiHidden="1" w:unhideWhenUsed="1"/>
-    <w:lsdException w:name="Outline List 3" w:semiHidden="1" w:unhideWhenUsed="1"/>
-    <w:lsdException w:name="Table Simple 1" w:semiHidden="1" w:unhideWhenUsed="1"/>
-    <w:lsdException w:name="Table Simple 2" w:semiHidden="1" w:unhideWhenUsed="1"/>
-    <w:lsdException w:name="Table Simple 3" w:semiHidden="1" w:unhideWhenUsed="1"/>
-    <w:lsdException w:name="Table Classic 1" w:semiHidden="1" w:unhideWhenUsed="1"/>
-    <w:lsdException w:name="Table Classic 2" w:semiHidden="1" w:unhideWhenUsed="1"/>
-    <w:lsdException w:name="Table Classic 3" w:semiHidden="1" w:unhideWhenUsed="1"/>
-    <w:lsdException w:name="Table Classic 4" w:semiHidden="1" w:unhideWhenUsed="1"/>
-    <w:lsdException w:name="Table Colorful 1" w:semiHidden="1" w:unhideWhenUsed="1"/>
-    <w:lsdException w:name="Table Colorful 2" w:semiHidden="1" w:unhideWhenUsed="1"/>
-    <w:lsdException w:name="Table Colorful 3" w:semiHidden="1" w:unhideWhenUsed="1"/>
-    <w:lsdException w:name="Table Columns 1" w:semiHidden="1" w:unhideWhenUsed="1"/>
-    <w:lsdException w:name="Table Columns 2" w:semiHidden="1" w:unhideWhenUsed="1"/>
-    <w:lsdException w:name="Table Columns 3" w:semiHidden="1" w:unhideWhenUsed="1"/>
-    <w:lsdException w:name="Table Columns 4" w:semiHidden="1" w:unhideWhenUsed="1"/>
-    <w:lsdException w:name="Table Columns 5" w:semiHidden="1" w:unhideWhenUsed="1"/>
-    <w:lsdException w:name="Table Grid 1" w:semiHidden="1" w:unhideWhenUsed="1"/>
-    <w:lsdException w:name="Table Grid 2" w:semiHidden="1" w:unhideWhenUsed="1"/>
-    <w:lsdException w:name="Table Grid 3" w:semiHidden="1" w:unhideWhenUsed="1"/>
-    <w:lsdException w:name="Table Grid 4" w:semiHidden="1" w:unhideWhenUsed="1"/>
-    <w:lsdException w:name="Table Grid 5" w:semiHidden="1" w:unhideWhenUsed="1"/>
-    <w:lsdException w:name="Table Grid 6" w:semiHidden="1" w:unhideWhenUsed="1"/>
-    <w:lsdException w:name="Table Grid 7" w:semiHidden="1" w:unhideWhenUsed="1"/>
-    <w:lsdException w:name="Table Grid 8" w:semiHidden="1" w:unhideWhenUsed="1"/>
-    <w:lsdException w:name="Table List 1" w:semiHidden="1" w:unhideWhenUsed="1"/>
-    <w:lsdException w:name="Table List 2" w:semiHidden="1" w:unhideWhenUsed="1"/>
-    <w:lsdException w:name="Table List 3" w:semiHidden="1" w:unhideWhenUsed="1"/>
-    <w:lsdException w:name="Table List 4" w:semiHidden="1" w:unhideWhenUsed="1"/>
-    <w:lsdException w:name="Table List 5" w:semiHidden="1" w:unhideWhenUsed="1"/>
-    <w:lsdException w:name="Table List 6" w:semiHidden="1" w:unhideWhenUsed="1"/>
-    <w:lsdException w:name="Table List 7" w:semiHidden="1" w:unhideWhenUsed="1"/>
-    <w:lsdException w:name="Table List 8" w:semiHidden="1" w:unhideWhenUsed="1"/>
-    <w:lsdException w:name="Table 3D effects 1" w:semiHidden="1" w:unhideWhenUsed="1"/>
-    <w:lsdException w:name="Table 3D effects 2" w:semiHidden="1" w:unhideWhenUsed="1"/>
-    <w:lsdException w:name="Table 3D effects 3" w:semiHidden="1" w:unhideWhenUsed="1"/>
-    <w:lsdException w:name="Table Contemporary" w:semiHidden="1" w:unhideWhenUsed="1"/>
-    <w:lsdException w:name="Table Elegant" w:semiHidden="1" w:unhideWhenUsed="1"/>
-    <w:lsdException w:name="Table Professional" w:semiHidden="1" w:unhideWhenUsed="1"/>
-    <w:lsdException w:name="Table Subtle 1" w:semiHidden="1" w:unhideWhenUsed="1"/>
-    <w:lsdException w:name="Table Subtle 2" w:semiHidden="1" w:unhideWhenUsed="1"/>
-    <w:lsdException w:name="Table Web 1" w:semiHidden="1" w:unhideWhenUsed="1"/>
-    <w:lsdException w:name="Table Web 2" w:semiHidden="1" w:unhideWhenUsed="1"/>
-    <w:lsdException w:name="Table Web 3" w:semiHidden="1" w:unhideWhenUsed="1"/>
-    <w:lsdException w:name="Balloon Text" w:semiHidden="1" w:unhideWhenUsed="1"/>
-    <w:lsdException w:name="Table Grid" w:uiPriority="39"/>
-    <w:lsdException w:name="Table Theme" w:semiHidden="1" w:unhideWhenUsed="1"/>
-    <w:lsdException w:name="Placeholder Text" w:semiHidden="1"/>
-    <w:lsdException w:name="No Spacing" w:uiPriority="1" w:qFormat="1"/>
-    <w:lsdException w:name="Light Shading" w:uiPriority="60"/>
-    <w:lsdException w:name="Light List" w:uiPriority="61"/>
-    <w:lsdException w:name="Light Grid" w:uiPriority="62"/>
-    <w:lsdException w:name="Medium Shading 1" w:uiPriority="63"/>
-    <w:lsdException w:name="Medium Shading 2" w:uiPriority="64"/>
-    <w:lsdException w:name="Medium List 1" w:uiPriority="65"/>
-    <w:lsdException w:name="Medium List 2" w:uiPriority="66"/>
-    <w:lsdException w:name="Medium Grid 1" w:uiPriority="67"/>
-    <w:lsdException w:name="Medium Grid 2" w:uiPriority="68"/>
-    <w:lsdException w:name="Medium Grid 3" w:uiPriority="69"/>
-    <w:lsdException w:name="Dark List" w:uiPriority="70"/>
-    <w:lsdException w:name="Colorful Shading" w:uiPriority="71"/>
-    <w:lsdException w:name="Colorful List" w:uiPriority="72"/>
-    <w:lsdException w:name="Colorful Grid" w:uiPriority="73"/>
-    <w:lsdException w:name="Light Shading Accent 1" w:uiPriority="60"/>
-    <w:lsdException w:name="Light List Accent 1" w:uiPriority="61"/>
-    <w:lsdException w:name="Light Grid Accent 1" w:uiPriority="62"/>
-    <w:lsdException w:name="Medium Shading 1 Accent 1" w:uiPriority="63"/>
-    <w:lsdException w:name="Medium Shading 2 Accent 1" w:uiPriority="64"/>
-    <w:lsdException w:name="Medium List 1 Accent 1" w:uiPriority="65"/>
-    <w:lsdException w:name="Revision" w:semiHidden="1"/>
-    <w:lsdException w:name="List Paragraph" w:uiPriority="34" w:qFormat="1"/>
-    <w:lsdException w:name="Quote" w:uiPriority="29" w:qFormat="1"/>
-    <w:lsdException w:name="Intense Quote" w:uiPriority="30" w:qFormat="1"/>
-    <w:lsdException w:name="Medium List 2 Accent 1" w:uiPriority="66"/>
-    <w:lsdException w:name="Medium Grid 1 Accent 1" w:uiPriority="67"/>
-    <w:lsdException w:name="Medium Grid 2 Accent 1" w:uiPriority="68"/>
-    <w:lsdException w:name="Medium Grid 3 Accent 1" w:uiPriority="69"/>
-    <w:lsdException w:name="Dark List Accent 1" w:uiPriority="70"/>
-    <w:lsdException w:name="Colorful Shading Accent 1" w:uiPriority="71"/>
-    <w:lsdException w:name="Colorful List Accent 1" w:uiPriority="72"/>
-    <w:lsdException w:name="Colorful Grid Accent 1" w:uiPriority="73"/>
-    <w:lsdException w:name="Light Shading Accent 2" w:uiPriority="60"/>
-    <w:lsdException w:name="Light List Accent 2" w:uiPriority="61"/>
-    <w:lsdException w:name="Light Grid Accent 2" w:uiPriority="62"/>
-    <w:lsdException w:name="Medium Shading 1 Accent 2" w:uiPriority="63"/>
-    <w:lsdException w:name="Medium Shading 2 Accent 2" w:uiPriority="64"/>
-    <w:lsdException w:name="Medium List 1 Accent 2" w:uiPriority="65"/>
-    <w:lsdException w:name="Medium List 2 Accent 2" w:uiPriority="66"/>
-    <w:lsdException w:name="Medium Grid 1 Accent 2" w:uiPriority="67"/>
-    <w:lsdException w:name="Medium Grid 2 Accent 2" w:uiPriority="68"/>
-    <w:lsdException w:name="Medium Grid 3 Accent 2" w:uiPriority="69"/>
-    <w:lsdException w:name="Dark List Accent 2" w:uiPriority="70"/>
-    <w:lsdException w:name="Colorful Shading Accent 2" w:uiPriority="71"/>
-    <w:lsdException w:name="Colorful List Accent 2" w:uiPriority="72"/>
-    <w:lsdException w:name="Colorful Grid Accent 2" w:uiPriority="73"/>
-    <w:lsdException w:name="Light Shading Accent 3" w:uiPriority="60"/>
-    <w:lsdException w:name="Light List Accent 3" w:uiPriority="61"/>
-    <w:lsdException w:name="Light Grid Accent 3" w:uiPriority="62"/>
-    <w:lsdException w:name="Medium Shading 1 Accent 3" w:uiPriority="63"/>
-    <w:lsdException w:name="Medium Shading 2 Accent 3" w:uiPriority="64"/>
-    <w:lsdException w:name="Medium List 1 Accent 3" w:uiPriority="65"/>
-    <w:lsdException w:name="Medium List 2 Accent 3" w:uiPriority="66"/>
-    <w:lsdException w:name="Medium Grid 1 Accent 3" w:uiPriority="67"/>
-    <w:lsdException w:name="Medium Grid 2 Accent 3" w:uiPriority="68"/>
-    <w:lsdException w:name="Medium Grid 3 Accent 3" w:uiPriority="69"/>
-    <w:lsdException w:name="Dark List Accent 3" w:uiPriority="70"/>
-    <w:lsdException w:name="Colorful Shading Accent 3" w:uiPriority="71"/>
-    <w:lsdException w:name="Colorful List Accent 3" w:uiPriority="72"/>
-    <w:lsdException w:name="Colorful Grid Accent 3" w:uiPriority="73"/>
-    <w:lsdException w:name="Light Shading Accent 4" w:uiPriority="60"/>
-    <w:lsdException w:name="Light List Accent 4" w:uiPriority="61"/>
-    <w:lsdException w:name="Light Grid Accent 4" w:uiPriority="62"/>
-    <w:lsdException w:name="Medium Shading 1 Accent 4" w:uiPriority="63"/>
-    <w:lsdException w:name="Medium Shading 2 Accent 4" w:uiPriority="64"/>
-    <w:lsdException w:name="Medium List 1 Accent 4" w:uiPriority="65"/>
-    <w:lsdException w:name="Medium List 2 Accent 4" w:uiPriority="66"/>
-    <w:lsdException w:name="Medium Grid 1 Accent 4" w:uiPriority="67"/>
-    <w:lsdException w:name="Medium Grid 2 Accent 4" w:uiPriority="68"/>
-    <w:lsdException w:name="Medium Grid 3 Accent 4" w:uiPriority="69"/>
-    <w:lsdException w:name="Dark List Accent 4" w:uiPriority="70"/>
-    <w:lsdException w:name="Colorful Shading Accent 4" w:uiPriority="71"/>
-    <w:lsdException w:name="Colorful List Accent 4" w:uiPriority="72"/>
-    <w:lsdException w:name="Colorful Grid Accent 4" w:uiPriority="73"/>
-    <w:lsdException w:name="Light Shading Accent 5" w:uiPriority="60"/>
-    <w:lsdException w:name="Light List Accent 5" w:uiPriority="61"/>
-    <w:lsdException w:name="Light Grid Accent 5" w:uiPriority="62"/>
-    <w:lsdException w:name="Medium Shading 1 Accent 5" w:uiPriority="63"/>
-    <w:lsdException w:name="Medium Shading 2 Accent 5" w:uiPriority="64"/>
-    <w:lsdException w:name="Medium List 1 Accent 5" w:uiPriority="65"/>
-    <w:lsdException w:name="Medium List 2 Accent 5" w:uiPriority="66"/>
-    <w:lsdException w:name="Medium Grid 1 Accent 5" w:uiPriority="67"/>
-    <w:lsdException w:name="Medium Grid 2 Accent 5" w:uiPriority="68"/>
-    <w:lsdException w:name="Medium Grid 3 Accent 5" w:uiPriority="69"/>
-    <w:lsdException w:name="Dark List Accent 5" w:uiPriority="70"/>
-    <w:lsdException w:name="Colorful Shading Accent 5" w:uiPriority="71"/>
-    <w:lsdException w:name="Colorful List Accent 5" w:uiPriority="72"/>
-    <w:lsdException w:name="Colorful Grid Accent 5" w:uiPriority="73"/>
-    <w:lsdException w:name="Light Shading Accent 6" w:uiPriority="60"/>
-    <w:lsdException w:name="Light List Accent 6" w:uiPriority="61"/>
-    <w:lsdException w:name="Light Grid Accent 6" w:uiPriority="62"/>
-    <w:lsdException w:name="Medium Shading 1 Accent 6" w:uiPriority="63"/>
-    <w:lsdException w:name="Medium Shading 2 Accent 6" w:uiPriority="64"/>
-    <w:lsdException w:name="Medium List 1 Accent 6" w:uiPriority="65"/>
-    <w:lsdException w:name="Medium List 2 Accent 6" w:uiPriority="66"/>
-    <w:lsdException w:name="Medium Grid 1 Accent 6" w:uiPriority="67"/>
-    <w:lsdException w:name="Medium Grid 2 Accent 6" w:uiPriority="68"/>
-    <w:lsdException w:name="Medium Grid 3 Accent 6" w:uiPriority="69"/>
-    <w:lsdException w:name="Dark List Accent 6" w:uiPriority="70"/>
-    <w:lsdException w:name="Colorful Shading Accent 6" w:uiPriority="71"/>
-    <w:lsdException w:name="Colorful List Accent 6" w:uiPriority="72"/>
-    <w:lsdException w:name="Colorful Grid Accent 6" w:uiPriority="73"/>
-    <w:lsdException w:name="Subtle Emphasis" w:uiPriority="19" w:qFormat="1"/>
-    <w:lsdException w:name="Intense Emphasis" w:uiPriority="21" w:qFormat="1"/>
-    <w:lsdException w:name="Subtle Reference" w:uiPriority="31" w:qFormat="1"/>
-    <w:lsdException w:name="Intense Reference" w:uiPriority="32" w:qFormat="1"/>
-    <w:lsdException w:name="Book Title" w:uiPriority="33" w:qFormat="1"/>
-    <w:lsdException w:name="Bibliography" w:semiHidden="1" w:uiPriority="37" w:unhideWhenUsed="1"/>
-    <w:lsdException w:name="TOC Heading" w:semiHidden="1" w:uiPriority="39" w:unhideWhenUsed="1" w:qFormat="1"/>
-    <w:lsdException w:name="Plain Table 1" w:uiPriority="41"/>
-    <w:lsdException w:name="Plain Table 2" w:uiPriority="42"/>
-    <w:lsdException w:name="Plain Table 3" w:uiPriority="43"/>
-    <w:lsdException w:name="Plain Table 4" w:uiPriority="44"/>
-    <w:lsdException w:name="Plain Table 5" w:uiPriority="45"/>
-    <w:lsdException w:name="Grid Table Light" w:uiPriority="40"/>
-    <w:lsdException w:name="Grid Table 1 Light" w:uiPriority="46"/>
-    <w:lsdException w:name="Grid Table 2" w:uiPriority="47"/>
-    <w:lsdException w:name="Grid Table 3" w:uiPriority="48"/>
-    <w:lsdException w:name="Grid Table 4" w:uiPriority="49"/>
-    <w:lsdException w:name="Grid Table 5 Dark" w:uiPriority="50"/>
-    <w:lsdException w:name="Grid Table 6 Colorful" w:uiPriority="51"/>
-    <w:lsdException w:name="Grid Table 7 Colorful" w:uiPriority="52"/>
-    <w:lsdException w:name="Grid Table 1 Light Accent 1" w:uiPriority="46"/>
-    <w:lsdException w:name="Grid Table 2 Accent 1" w:uiPriority="47"/>
-    <w:lsdException w:name="Grid Table 3 Accent 1" w:uiPriority="48"/>
-    <w:lsdException w:name="Grid Table 4 Accent 1" w:uiPriority="49"/>
-    <w:lsdException w:name="Grid Table 5 Dark Accent 1" w:uiPriority="50"/>
-    <w:lsdException w:name="Grid Table 6 Colorful Accent 1" w:uiPriority="51"/>
-    <w:lsdException w:name="Grid Table 7 Colorful Accent 1" w:uiPriority="52"/>
-    <w:lsdException w:name="Grid Table 1 Light Accent 2" w:uiPriority="46"/>
-    <w:lsdException w:name="Grid Table 2 Accent 2" w:uiPriority="47"/>
-    <w:lsdException w:name="Grid Table 3 Accent 2" w:uiPriority="48"/>
-    <w:lsdException w:name="Grid Table 4 Accent 2" w:uiPriority="49"/>
-    <w:lsdException w:name="Grid Table 5 Dark Accent 2" w:uiPriority="50"/>
-    <w:lsdException w:name="Grid Table 6 Colorful Accent 2" w:uiPriority="51"/>
-    <w:lsdException w:name="Grid Table 7 Colorful Accent 2" w:uiPriority="52"/>
-    <w:lsdException w:name="Grid Table 1 Light Accent 3" w:uiPriority="46"/>
-    <w:lsdException w:name="Grid Table 2 Accent 3" w:uiPriority="47"/>
-    <w:lsdException w:name="Grid Table 3 Accent 3" w:uiPriority="48"/>
-    <w:lsdException w:name="Grid Table 4 Accent 3" w:uiPriority="49"/>
-    <w:lsdException w:name="Grid Table 5 Dark Accent 3" w:uiPriority="50"/>
-    <w:lsdException w:name="Grid Table 6 Colorful Accent 3" w:uiPriority="51"/>
-    <w:lsdException w:name="Grid Table 7 Colorful Accent 3" w:uiPriority="52"/>
-    <w:lsdException w:name="Grid Table 1 Light Accent 4" w:uiPriority="46"/>
-    <w:lsdException w:name="Grid Table 2 Accent 4" w:uiPriority="47"/>
-    <w:lsdException w:name="Grid Table 3 Accent 4" w:uiPriority="48"/>
-    <w:lsdException w:name="Grid Table 4 Accent 4" w:uiPriority="49"/>
-    <w:lsdException w:name="Grid Table 5 Dark Accent 4" w:uiPriority="50"/>
-    <w:lsdException w:name="Grid Table 6 Colorful Accent 4" w:uiPriority="51"/>
-    <w:lsdException w:name="Grid Table 7 Colorful Accent 4" w:uiPriority="52"/>
-    <w:lsdException w:name="Grid Table 1 Light Accent 5" w:uiPriority="46"/>
-    <w:lsdException w:name="Grid Table 2 Accent 5" w:uiPriority="47"/>
-    <w:lsdException w:name="Grid Table 3 Accent 5" w:uiPriority="48"/>
-    <w:lsdException w:name="Grid Table 4 Accent 5" w:uiPriority="49"/>
-    <w:lsdException w:name="Grid Table 5 Dark Accent 5" w:uiPriority="50"/>
-    <w:lsdException w:name="Grid Table 6 Colorful Accent 5" w:uiPriority="51"/>
-    <w:lsdException w:name="Grid Table 7 Colorful Accent 5" w:uiPriority="52"/>
-    <w:lsdException w:name="Grid Table 1 Light Accent 6" w:uiPriority="46"/>
-    <w:lsdException w:name="Grid Table 2 Accent 6" w:uiPriority="47"/>
-    <w:lsdException w:name="Grid Table 3 Accent 6" w:uiPriority="48"/>
-    <w:lsdException w:name="Grid Table 4 Accent 6" w:uiPriority="49"/>
-    <w:lsdException w:name="Grid Table 5 Dark Accent 6" w:uiPriority="50"/>
-    <w:lsdException w:name="Grid Table 6 Colorful Accent 6" w:uiPriority="51"/>
-    <w:lsdException w:name="Grid Table 7 Colorful Accent 6" w:uiPriority="52"/>
-    <w:lsdException w:name="List Table 1 Light" w:uiPriority="46"/>
-    <w:lsdException w:name="List Table 2" w:uiPriority="47"/>
-    <w:lsdException w:name="List Table 3" w:uiPriority="48"/>
-    <w:lsdException w:name="List Table 4" w:uiPriority="49"/>
-    <w:lsdException w:name="List Table 5 Dark" w:uiPriority="50"/>
-    <w:lsdException w:name="List Table 6 Colorful" w:uiPriority="51"/>
-    <w:lsdException w:name="List Table 7 Colorful" w:uiPriority="52"/>
-    <w:lsdException w:name="List Table 1 Light Accent 1" w:uiPriority="46"/>
-    <w:lsdException w:name="List Table 2 Accent 1" w:uiPriority="47"/>
-    <w:lsdException w:name="List Table 3 Accent 1" w:uiPriority="48"/>
-    <w:lsdException w:name="List Table 4 Accent 1" w:uiPriority="49"/>
-    <w:lsdException w:name="List Table 5 Dark Accent 1" w:uiPriority="50"/>
-    <w:lsdException w:name="List Table 6 Colorful Accent 1" w:uiPriority="51"/>
-    <w:lsdException w:name="List Table 7 Colorful Accent 1" w:uiPriority="52"/>
-    <w:lsdException w:name="List Table 1 Light Accent 2" w:uiPriority="46"/>
-    <w:lsdException w:name="List Table 2 Accent 2" w:uiPriority="47"/>
-    <w:lsdException w:name="List Table 3 Accent 2" w:uiPriority="48"/>
-    <w:lsdException w:name="List Table 4 Accent 2" w:uiPriority="49"/>
-    <w:lsdException w:name="List Table 5 Dark Accent 2" w:uiPriority="50"/>
-    <w:lsdException w:name="List Table 6 Colorful Accent 2" w:uiPriority="51"/>
-    <w:lsdException w:name="List Table 7 Colorful Accent 2" w:uiPriority="52"/>
-    <w:lsdException w:name="List Table 1 Light Accent 3" w:uiPriority="46"/>
-    <w:lsdException w:name="List Table 2 Accent 3" w:uiPriority="47"/>
-    <w:lsdException w:name="List Table 3 Accent 3" w:uiPriority="48"/>
-    <w:lsdException w:name="List Table 4 Accent 3" w:uiPriority="49"/>
-    <w:lsdException w:name="List Table 5 Dark Accent 3" w:uiPriority="50"/>
-    <w:lsdException w:name="List Table 6 Colorful Accent 3" w:uiPriority="51"/>
-    <w:lsdException w:name="List Table 7 Colorful Accent 3" w:uiPriority="52"/>
-    <w:lsdException w:name="List Table 1 Light Accent 4" w:uiPriority="46"/>
-    <w:lsdException w:name="List Table 2 Accent 4" w:uiPriority="47"/>
-    <w:lsdException w:name="List Table 3 Accent 4" w:uiPriority="48"/>
-    <w:lsdException w:name="List Table 4 Accent 4" w:uiPriority="49"/>
-    <w:lsdException w:name="List Table 5 Dark Accent 4" w:uiPriority="50"/>
-    <w:lsdException w:name="List Table 6 Colorful Accent 4" w:uiPriority="51"/>
-    <w:lsdException w:name="List Table 7 Colorful Accent 4" w:uiPriority="52"/>
-    <w:lsdException w:name="List Table 1 Light Accent 5" w:uiPriority="46"/>
-    <w:lsdException w:name="List Table 2 Accent 5" w:uiPriority="47"/>
-    <w:lsdException w:name="List Table 3 Accent 5" w:uiPriority="48"/>
-    <w:lsdException w:name="List Table 4 Accent 5" w:uiPriority="49"/>
-    <w:lsdException w:name="List Table 5 Dark Accent 5" w:uiPriority="50"/>
-    <w:lsdException w:name="List Table 6 Colorful Accent 5" w:uiPriority="51"/>
-    <w:lsdException w:name="List Table 7 Colorful Accent 5" w:uiPriority="52"/>
-    <w:lsdException w:name="List Table 1 Light Accent 6" w:uiPriority="46"/>
-    <w:lsdException w:name="List Table 2 Accent 6" w:uiPriority="47"/>
-    <w:lsdException w:name="List Table 3 Accent 6" w:uiPriority="48"/>
-    <w:lsdException w:name="List Table 4 Accent 6" w:uiPriority="49"/>
-    <w:lsdException w:name="List Table 5 Dark Accent 6" w:uiPriority="50"/>
-    <w:lsdException w:name="List Table 6 Colorful Accent 6" w:uiPriority="51"/>
-    <w:lsdException w:name="List Table 7 Colorful Accent 6" w:uiPriority="52"/>
-  </w:latentStyles>
-  <w:style w:type="paragraph" w:default="1" w:styleId="Binhthng">
-    <w:name w:val="Normal"/>
-    <w:qFormat/>
-  </w:style>
-  <w:style w:type="character" w:default="1" w:styleId="Phngmcinhcuaoanvn">
-    <w:name w:val="Default Paragraph Font"/>
-    <w:uiPriority w:val="1"/>
-    <w:semiHidden/>
-    <w:unhideWhenUsed/>
-  </w:style>
-  <w:style w:type="table" w:default="1" w:styleId="BangThngthng">
-    <w:name w:val="Normal Table"/>
-    <w:uiPriority w:val="99"/>
-    <w:semiHidden/>
-    <w:unhideWhenUsed/>
-    <w:tblPr>
-      <w:tblInd w:w="0" w:type="dxa"/>
-      <w:tblCellMar>
-        <w:top w:w="0" w:type="dxa"/>
-        <w:left w:w="108" w:type="dxa"/>
-        <w:bottom w:w="0" w:type="dxa"/>
-        <w:right w:w="108" w:type="dxa"/>
-      </w:tblCellMar>
-    </w:tblPr>
-  </w:style>
-  <w:style w:type="numbering" w:default="1" w:styleId="Khngco">
-    <w:name w:val="No List"/>
-    <w:uiPriority w:val="99"/>
-    <w:semiHidden/>
-    <w:unhideWhenUsed/>
-  </w:style>
-  <w:style w:type="paragraph" w:customStyle="1" w:styleId="93305DF5CEDC40218C343579908EDD0C">
-    <w:name w:val="93305DF5CEDC40218C343579908EDD0C"/>
-    <w:rsid w:val="00DA4FAD"/>
-  </w:style>
-  <w:style w:type="paragraph" w:customStyle="1" w:styleId="564047DD78E546779072D6FB21EC76A2">
-    <w:name w:val="564047DD78E546779072D6FB21EC76A2"/>
-    <w:rsid w:val="00DA4FAD"/>
-  </w:style>
-  <w:style w:type="paragraph" w:customStyle="1" w:styleId="A5CE5D8EBA1F4523AD00AF1C54E2B3AF">
-    <w:name w:val="A5CE5D8EBA1F4523AD00AF1C54E2B3AF"/>
-    <w:rsid w:val="00DA4FAD"/>
-  </w:style>
-  <w:style w:type="paragraph" w:customStyle="1" w:styleId="3BA6C9A8285B4486B2BE71273DB6EC4A">
-    <w:name w:val="3BA6C9A8285B4486B2BE71273DB6EC4A"/>
-    <w:rsid w:val="00DA4FAD"/>
-  </w:style>
-  <w:style w:type="paragraph" w:customStyle="1" w:styleId="A43B8C061164491EA805A2FCA49495BB">
-    <w:name w:val="A43B8C061164491EA805A2FCA49495BB"/>
-    <w:rsid w:val="00DA4FAD"/>
-  </w:style>
-</w:styles>
-</file>
-
-<file path=word/glossary/webSettings.xml><?xml version="1.0" encoding="utf-8"?>
-<w:webSettings xmlns:mc="http://schemas.openxmlformats.org/markup-compatibility/2006" xmlns:r="http://schemas.openxmlformats.org/officeDocument/2006/relationships" xmlns:w="http://schemas.openxmlformats.org/wordprocessingml/2006/main" xmlns:w14="http://schemas.microsoft.com/office/word/2010/wordml" xmlns:w15="http://schemas.microsoft.com/office/word/2012/wordml" xmlns:w16se="http://schemas.microsoft.com/office/word/2015/wordml/symex" mc:Ignorable="w14 w15 w16se">
-  <w:optimizeForBrowser/>
-  <w:allowPNG/>
-</w:webSettings>
-</file>
-
 <file path=word/theme/theme1.xml><?xml version="1.0" encoding="utf-8"?>
 <a:theme xmlns:a="http://schemas.openxmlformats.org/drawingml/2006/main" name="Office Theme">
   <a:themeElements>
@@ -11770,4 +12673,16 @@
     </a:ext>
   </a:extLst>
 </a:theme>
+</file>
+
+<file path=customXml/item1.xml><?xml version="1.0" encoding="utf-8"?>
+<b:Sources xmlns:b="http://schemas.openxmlformats.org/officeDocument/2006/bibliography" xmlns="http://schemas.openxmlformats.org/officeDocument/2006/bibliography" SelectedStyle="\APASixthEditionOfficeOnline.xsl" StyleName="APA" Version="6"/>
+</file>
+
+<file path=customXml/itemProps1.xml><?xml version="1.0" encoding="utf-8"?>
+<ds:datastoreItem xmlns:ds="http://schemas.openxmlformats.org/officeDocument/2006/customXml" ds:itemID="{EE259D73-0D50-408B-ABD1-74C14ED1276F}">
+  <ds:schemaRefs>
+    <ds:schemaRef ds:uri="http://schemas.openxmlformats.org/officeDocument/2006/bibliography"/>
+  </ds:schemaRefs>
+</ds:datastoreItem>
 </file>
</xml_diff>